<commit_message>
some new meteo vars scripts;
</commit_message>
<xml_diff>
--- a/writing/manuscript draft dec 12.docx
+++ b/writing/manuscript draft dec 12.docx
@@ -3352,7 +3352,79 @@
           <w:sz w:val="22"/>
           <w:szCs w:val="22"/>
         </w:rPr>
-        <w:t xml:space="preserve"> (list</w:t>
+        <w:t xml:space="preserve">. To identify CVD </w:t>
+      </w:r>
+      <w:r>
+        <w:rPr>
+          <w:rFonts w:ascii="Arial" w:hAnsi="Arial" w:cs="Arial"/>
+          <w:sz w:val="22"/>
+          <w:szCs w:val="22"/>
+        </w:rPr>
+        <w:t>hospitalizations</w:t>
+      </w:r>
+      <w:r>
+        <w:rPr>
+          <w:rFonts w:ascii="Arial" w:hAnsi="Arial" w:cs="Arial"/>
+          <w:sz w:val="22"/>
+          <w:szCs w:val="22"/>
+        </w:rPr>
+        <w:t xml:space="preserve">, we used all codes beginning with I, and for respiratory hospitalizations, all codes beginning with J. </w:t>
+      </w:r>
+      <w:r>
+        <w:rPr>
+          <w:rFonts w:ascii="Arial" w:hAnsi="Arial" w:cs="Arial"/>
+          <w:sz w:val="22"/>
+          <w:szCs w:val="22"/>
+        </w:rPr>
+        <w:t xml:space="preserve">To identify hypertension-related </w:t>
+      </w:r>
+      <w:r>
+        <w:rPr>
+          <w:rFonts w:ascii="Arial" w:hAnsi="Arial" w:cs="Arial"/>
+          <w:sz w:val="22"/>
+          <w:szCs w:val="22"/>
+        </w:rPr>
+        <w:t>hospitalizations</w:t>
+      </w:r>
+      <w:r>
+        <w:rPr>
+          <w:rFonts w:ascii="Arial" w:hAnsi="Arial" w:cs="Arial"/>
+          <w:sz w:val="22"/>
+          <w:szCs w:val="22"/>
+        </w:rPr>
+        <w:t>, we used codes I10-</w:t>
+      </w:r>
+      <w:r>
+        <w:rPr>
+          <w:rFonts w:ascii="Arial" w:hAnsi="Arial" w:cs="Arial"/>
+          <w:sz w:val="22"/>
+          <w:szCs w:val="22"/>
+        </w:rPr>
+        <w:t>I169</w:t>
+      </w:r>
+      <w:r>
+        <w:rPr>
+          <w:rFonts w:ascii="Arial" w:hAnsi="Arial" w:cs="Arial"/>
+          <w:sz w:val="22"/>
+          <w:szCs w:val="22"/>
+        </w:rPr>
+        <w:t xml:space="preserve"> (</w:t>
+      </w:r>
+      <w:r>
+        <w:rPr>
+          <w:rFonts w:ascii="Arial" w:hAnsi="Arial" w:cs="Arial"/>
+          <w:sz w:val="22"/>
+          <w:szCs w:val="22"/>
+        </w:rPr>
+        <w:t xml:space="preserve">a </w:t>
+      </w:r>
+      <w:r>
+        <w:rPr>
+          <w:rFonts w:ascii="Arial" w:hAnsi="Arial" w:cs="Arial"/>
+          <w:sz w:val="22"/>
+          <w:szCs w:val="22"/>
+        </w:rPr>
+        <w:t>list</w:t>
       </w:r>
       <w:r>
         <w:rPr>
@@ -3368,6 +3440,22 @@
           <w:sz w:val="22"/>
           <w:szCs w:val="22"/>
         </w:rPr>
+        <w:t>all</w:t>
+      </w:r>
+      <w:r>
+        <w:rPr>
+          <w:rFonts w:ascii="Arial" w:hAnsi="Arial" w:cs="Arial"/>
+          <w:sz w:val="22"/>
+          <w:szCs w:val="22"/>
+        </w:rPr>
+        <w:t xml:space="preserve"> </w:t>
+      </w:r>
+      <w:r>
+        <w:rPr>
+          <w:rFonts w:ascii="Arial" w:hAnsi="Arial" w:cs="Arial"/>
+          <w:sz w:val="22"/>
+          <w:szCs w:val="22"/>
+        </w:rPr>
         <w:t xml:space="preserve">ICD-10 </w:t>
       </w:r>
       <w:r>
@@ -3384,7 +3472,31 @@
           <w:sz w:val="22"/>
           <w:szCs w:val="22"/>
         </w:rPr>
-        <w:t xml:space="preserve"> included in the supplement)</w:t>
+        <w:t xml:space="preserve"> </w:t>
+      </w:r>
+      <w:r>
+        <w:rPr>
+          <w:rFonts w:ascii="Arial" w:hAnsi="Arial" w:cs="Arial"/>
+          <w:sz w:val="22"/>
+          <w:szCs w:val="22"/>
+        </w:rPr>
+        <w:t xml:space="preserve">used </w:t>
+      </w:r>
+      <w:r>
+        <w:rPr>
+          <w:rFonts w:ascii="Arial" w:hAnsi="Arial" w:cs="Arial"/>
+          <w:sz w:val="22"/>
+          <w:szCs w:val="22"/>
+        </w:rPr>
+        <w:t xml:space="preserve">is </w:t>
+      </w:r>
+      <w:r>
+        <w:rPr>
+          <w:rFonts w:ascii="Arial" w:hAnsi="Arial" w:cs="Arial"/>
+          <w:sz w:val="22"/>
+          <w:szCs w:val="22"/>
+        </w:rPr>
+        <w:t>included in the supplement)</w:t>
       </w:r>
       <w:r>
         <w:rPr>
@@ -3826,31 +3938,24 @@
           <w:sz w:val="22"/>
           <w:szCs w:val="22"/>
         </w:rPr>
-        <w:t>We purchased power outage data from PowerOutage.us for all counties in all US states from 2018-</w:t>
-      </w:r>
-      <w:r>
-        <w:rPr>
-          <w:rFonts w:ascii="Arial" w:hAnsi="Arial" w:cs="Arial"/>
-          <w:sz w:val="22"/>
-          <w:szCs w:val="22"/>
-        </w:rPr>
-        <w:t>2020, and use</w:t>
-      </w:r>
-      <w:r>
-        <w:rPr>
-          <w:rFonts w:ascii="Arial" w:hAnsi="Arial" w:cs="Arial"/>
-          <w:sz w:val="22"/>
-          <w:szCs w:val="22"/>
-        </w:rPr>
-        <w:t>d</w:t>
-      </w:r>
-      <w:r>
-        <w:rPr>
-          <w:rFonts w:ascii="Arial" w:hAnsi="Arial" w:cs="Arial"/>
-          <w:sz w:val="22"/>
-          <w:szCs w:val="22"/>
-        </w:rPr>
-        <w:t xml:space="preserve"> data from 2018. </w:t>
+        <w:t xml:space="preserve">We purchased power outage data from PowerOutage.us for all counties in all US states </w:t>
+      </w:r>
+      <w:r>
+        <w:rPr>
+          <w:rFonts w:ascii="Arial" w:hAnsi="Arial" w:cs="Arial"/>
+          <w:sz w:val="22"/>
+          <w:szCs w:val="22"/>
+        </w:rPr>
+        <w:lastRenderedPageBreak/>
+        <w:t>from 2018-</w:t>
+      </w:r>
+      <w:r>
+        <w:rPr>
+          <w:rFonts w:ascii="Arial" w:hAnsi="Arial" w:cs="Arial"/>
+          <w:sz w:val="22"/>
+          <w:szCs w:val="22"/>
+        </w:rPr>
+        <w:t xml:space="preserve">2020, and used data from 2018. </w:t>
       </w:r>
       <w:r>
         <w:rPr>
@@ -3876,66 +3981,1260 @@
           <w:sz w:val="22"/>
           <w:szCs w:val="22"/>
         </w:rPr>
+        <w:t>‘Customers’ refers to residential consumers such as households</w:t>
+      </w:r>
+      <w:r>
+        <w:rPr>
+          <w:rFonts w:ascii="Arial" w:hAnsi="Arial" w:cs="Arial"/>
+          <w:sz w:val="22"/>
+          <w:szCs w:val="22"/>
+        </w:rPr>
+        <w:t xml:space="preserve"> or </w:t>
+      </w:r>
+      <w:r>
+        <w:rPr>
+          <w:rFonts w:ascii="Arial" w:hAnsi="Arial" w:cs="Arial"/>
+          <w:sz w:val="22"/>
+          <w:szCs w:val="22"/>
+        </w:rPr>
+        <w:t xml:space="preserve">families and non-residential consumers such as businesses. Estimates of customers served by county from POUS were unreliable. We used EIA estimates of customers served by state to determine total customers in each state. We then used census estimates of the number of households and establishments by county to determine the proportion of state customers in each county, and allocated state customers to each county based on this proportion, estimating the number of customers served by county. </w:t>
+      </w:r>
+    </w:p>
+    <w:p>
+      <w:pPr>
+        <w:ind w:firstLine="360"/>
+        <w:rPr>
+          <w:rFonts w:ascii="Arial" w:hAnsi="Arial" w:cs="Arial"/>
+          <w:sz w:val="22"/>
+          <w:szCs w:val="22"/>
+        </w:rPr>
+      </w:pPr>
+      <w:r>
+        <w:rPr>
+          <w:rFonts w:ascii="Arial" w:hAnsi="Arial" w:cs="Arial"/>
+          <w:sz w:val="22"/>
+          <w:szCs w:val="22"/>
+        </w:rPr>
+        <w:t xml:space="preserve">There was substantial exposure data missing from the POUS dataset. </w:t>
+      </w:r>
+      <w:r>
+        <w:rPr>
+          <w:rFonts w:ascii="Arial" w:hAnsi="Arial" w:cs="Arial"/>
+          <w:sz w:val="22"/>
+          <w:szCs w:val="22"/>
+        </w:rPr>
+        <w:t xml:space="preserve">In our previous work, we conducted a simulation study to test the impacts of this missing data on an </w:t>
+      </w:r>
+      <w:r>
+        <w:rPr>
+          <w:rFonts w:ascii="Arial" w:hAnsi="Arial" w:cs="Arial"/>
+          <w:sz w:val="22"/>
+          <w:szCs w:val="22"/>
+        </w:rPr>
+        <w:t>epidemiologic</w:t>
+      </w:r>
+      <w:r>
+        <w:rPr>
+          <w:rFonts w:ascii="Arial" w:hAnsi="Arial" w:cs="Arial"/>
+          <w:sz w:val="22"/>
+          <w:szCs w:val="22"/>
+        </w:rPr>
+        <w:t xml:space="preserve"> study modelled to represent this</w:t>
+      </w:r>
+      <w:r>
+        <w:rPr>
+          <w:rFonts w:ascii="Arial" w:hAnsi="Arial" w:cs="Arial"/>
+          <w:sz w:val="22"/>
+          <w:szCs w:val="22"/>
+        </w:rPr>
+        <w:t xml:space="preserve"> </w:t>
+      </w:r>
+      <w:r>
+        <w:rPr>
+          <w:rFonts w:ascii="Arial" w:hAnsi="Arial" w:cs="Arial"/>
+          <w:sz w:val="22"/>
+          <w:szCs w:val="22"/>
+        </w:rPr>
+        <w:t>paper</w:t>
+      </w:r>
+      <w:r>
+        <w:rPr>
+          <w:rFonts w:ascii="Arial" w:hAnsi="Arial" w:cs="Arial"/>
+          <w:sz w:val="22"/>
+          <w:szCs w:val="22"/>
+        </w:rPr>
+        <w:t>.</w:t>
+      </w:r>
+      <w:r>
+        <w:rPr>
+          <w:rFonts w:ascii="Arial" w:hAnsi="Arial" w:cs="Arial"/>
+          <w:sz w:val="22"/>
+          <w:szCs w:val="22"/>
+        </w:rPr>
+        <w:t xml:space="preserve"> </w:t>
+      </w:r>
+      <w:r>
+        <w:rPr>
+          <w:rFonts w:ascii="Arial" w:hAnsi="Arial" w:cs="Arial"/>
+          <w:sz w:val="22"/>
+          <w:szCs w:val="22"/>
+        </w:rPr>
+        <w:t>We</w:t>
+      </w:r>
+      <w:r>
+        <w:rPr>
+          <w:rFonts w:ascii="Arial" w:hAnsi="Arial" w:cs="Arial"/>
+          <w:sz w:val="22"/>
+          <w:szCs w:val="22"/>
+        </w:rPr>
+        <w:t xml:space="preserve"> found that </w:t>
+      </w:r>
+      <w:r>
+        <w:rPr>
+          <w:rFonts w:ascii="Arial" w:hAnsi="Arial" w:cs="Arial"/>
+          <w:sz w:val="22"/>
+          <w:szCs w:val="22"/>
+        </w:rPr>
+        <w:t xml:space="preserve">when a total of </w:t>
+      </w:r>
+      <w:r>
+        <w:rPr>
+          <w:rFonts w:ascii="Arial" w:hAnsi="Arial" w:cs="Arial"/>
+          <w:sz w:val="22"/>
+          <w:szCs w:val="22"/>
+          <w:highlight w:val="yellow"/>
+        </w:rPr>
+        <w:t>15%</w:t>
+      </w:r>
+      <w:r>
+        <w:rPr>
+          <w:rFonts w:ascii="Arial" w:hAnsi="Arial" w:cs="Arial"/>
+          <w:sz w:val="22"/>
+          <w:szCs w:val="22"/>
+        </w:rPr>
+        <w:t xml:space="preserve"> of </w:t>
+      </w:r>
+      <w:r>
+        <w:rPr>
+          <w:rFonts w:ascii="Arial" w:hAnsi="Arial" w:cs="Arial"/>
+          <w:sz w:val="22"/>
+          <w:szCs w:val="22"/>
+        </w:rPr>
+        <w:t>county-hours</w:t>
+      </w:r>
+      <w:r>
+        <w:rPr>
+          <w:rFonts w:ascii="Arial" w:hAnsi="Arial" w:cs="Arial"/>
+          <w:sz w:val="22"/>
+          <w:szCs w:val="22"/>
+        </w:rPr>
+        <w:t xml:space="preserve"> w</w:t>
+      </w:r>
+      <w:r>
+        <w:rPr>
+          <w:rFonts w:ascii="Arial" w:hAnsi="Arial" w:cs="Arial"/>
+          <w:sz w:val="22"/>
+          <w:szCs w:val="22"/>
+        </w:rPr>
+        <w:t>ere</w:t>
+      </w:r>
+      <w:r>
+        <w:rPr>
+          <w:rFonts w:ascii="Arial" w:hAnsi="Arial" w:cs="Arial"/>
+          <w:sz w:val="22"/>
+          <w:szCs w:val="22"/>
+        </w:rPr>
+        <w:t xml:space="preserve"> missing from a power outage exposure dataset, results of an </w:t>
+      </w:r>
+      <w:r>
+        <w:rPr>
+          <w:rFonts w:ascii="Arial" w:hAnsi="Arial" w:cs="Arial"/>
+          <w:sz w:val="22"/>
+          <w:szCs w:val="22"/>
+        </w:rPr>
+        <w:t>epidemiologic</w:t>
+      </w:r>
+      <w:r>
+        <w:rPr>
+          <w:rFonts w:ascii="Arial" w:hAnsi="Arial" w:cs="Arial"/>
+          <w:sz w:val="22"/>
+          <w:szCs w:val="22"/>
+        </w:rPr>
+        <w:t xml:space="preserve"> study like this one would be </w:t>
+      </w:r>
+      <w:r>
+        <w:rPr>
+          <w:rFonts w:ascii="Arial" w:hAnsi="Arial" w:cs="Arial"/>
+          <w:sz w:val="22"/>
+          <w:szCs w:val="22"/>
+          <w:highlight w:val="yellow"/>
+        </w:rPr>
+        <w:t>biased towards the null by 10%.</w:t>
+      </w:r>
+      <w:r>
+        <w:rPr>
+          <w:rFonts w:ascii="Arial" w:hAnsi="Arial" w:cs="Arial"/>
+          <w:sz w:val="22"/>
+          <w:szCs w:val="22"/>
+        </w:rPr>
+        <w:t xml:space="preserve"> </w:t>
+      </w:r>
+      <w:r>
+        <w:rPr>
+          <w:rFonts w:ascii="Arial" w:hAnsi="Arial" w:cs="Arial"/>
+          <w:sz w:val="22"/>
+          <w:szCs w:val="22"/>
+        </w:rPr>
+        <w:t>In order to balance generalizability and bias, we excluded counties with &lt;50% of county-hours non-</w:t>
+      </w:r>
+      <w:r>
+        <w:rPr>
+          <w:rFonts w:ascii="Arial" w:hAnsi="Arial" w:cs="Arial"/>
+          <w:sz w:val="22"/>
+          <w:szCs w:val="22"/>
+        </w:rPr>
+        <w:t>missing</w:t>
+      </w:r>
+      <w:r>
+        <w:rPr>
+          <w:rFonts w:ascii="Arial" w:hAnsi="Arial" w:cs="Arial"/>
+          <w:sz w:val="22"/>
+          <w:szCs w:val="22"/>
+        </w:rPr>
+        <w:t xml:space="preserve"> in the POUS data.</w:t>
+      </w:r>
+      <w:r>
+        <w:rPr>
+          <w:rFonts w:ascii="Arial" w:hAnsi="Arial" w:cs="Arial"/>
+          <w:sz w:val="22"/>
+          <w:szCs w:val="22"/>
+        </w:rPr>
+        <w:t xml:space="preserve"> We excluded </w:t>
+      </w:r>
+      <w:r>
+        <w:rPr>
+          <w:rFonts w:ascii="Arial" w:hAnsi="Arial" w:cs="Arial"/>
+          <w:sz w:val="22"/>
+          <w:szCs w:val="22"/>
+          <w:highlight w:val="yellow"/>
+        </w:rPr>
+        <w:t>X</w:t>
+      </w:r>
+      <w:r>
+        <w:rPr>
+          <w:rFonts w:ascii="Arial" w:hAnsi="Arial" w:cs="Arial"/>
+          <w:sz w:val="22"/>
+          <w:szCs w:val="22"/>
+        </w:rPr>
+        <w:t xml:space="preserve"> counties</w:t>
+      </w:r>
+      <w:r>
+        <w:rPr>
+          <w:rFonts w:ascii="Arial" w:hAnsi="Arial" w:cs="Arial"/>
+          <w:sz w:val="22"/>
+          <w:szCs w:val="22"/>
+        </w:rPr>
+        <w:t xml:space="preserve"> </w:t>
+      </w:r>
+      <w:r>
+        <w:rPr>
+          <w:rFonts w:ascii="Arial" w:hAnsi="Arial" w:cs="Arial"/>
+          <w:sz w:val="22"/>
+          <w:szCs w:val="22"/>
+        </w:rPr>
+        <w:t xml:space="preserve">due to missing exposure data, leaving </w:t>
+      </w:r>
+      <w:r>
+        <w:rPr>
+          <w:rFonts w:ascii="Arial" w:hAnsi="Arial" w:cs="Arial"/>
+          <w:sz w:val="22"/>
+          <w:szCs w:val="22"/>
+          <w:highlight w:val="yellow"/>
+        </w:rPr>
+        <w:t>Y counties covering Z%</w:t>
+      </w:r>
+      <w:r>
+        <w:rPr>
+          <w:rFonts w:ascii="Arial" w:hAnsi="Arial" w:cs="Arial"/>
+          <w:sz w:val="22"/>
+          <w:szCs w:val="22"/>
+        </w:rPr>
+        <w:t xml:space="preserve"> of Medicare beneficiaries. </w:t>
+      </w:r>
+      <w:r>
+        <w:rPr>
+          <w:rFonts w:ascii="Arial" w:hAnsi="Arial" w:cs="Arial"/>
+          <w:sz w:val="22"/>
+          <w:szCs w:val="22"/>
+        </w:rPr>
+        <w:t xml:space="preserve">The remaining counties were </w:t>
+      </w:r>
+      <w:r>
+        <w:rPr>
+          <w:rFonts w:ascii="Arial" w:hAnsi="Arial" w:cs="Arial"/>
+          <w:sz w:val="22"/>
+          <w:szCs w:val="22"/>
+          <w:highlight w:val="yellow"/>
+        </w:rPr>
+        <w:t>missing A% of data</w:t>
+      </w:r>
+      <w:r>
+        <w:rPr>
+          <w:rFonts w:ascii="Arial" w:hAnsi="Arial" w:cs="Arial"/>
+          <w:sz w:val="22"/>
+          <w:szCs w:val="22"/>
+        </w:rPr>
+        <w:t xml:space="preserve">. </w:t>
+      </w:r>
+      <w:r>
+        <w:rPr>
+          <w:rFonts w:ascii="Arial" w:hAnsi="Arial" w:cs="Arial"/>
+          <w:sz w:val="22"/>
+          <w:szCs w:val="22"/>
+        </w:rPr>
+        <w:t>After excluding these counties, if there were 4 hour</w:t>
+      </w:r>
+      <w:r>
+        <w:rPr>
+          <w:rFonts w:ascii="Arial" w:hAnsi="Arial" w:cs="Arial"/>
+          <w:sz w:val="22"/>
+          <w:szCs w:val="22"/>
+        </w:rPr>
+        <w:t xml:space="preserve"> or less</w:t>
+      </w:r>
+      <w:r>
+        <w:rPr>
+          <w:rFonts w:ascii="Arial" w:hAnsi="Arial" w:cs="Arial"/>
+          <w:sz w:val="22"/>
+          <w:szCs w:val="22"/>
+        </w:rPr>
+        <w:t xml:space="preserve"> </w:t>
+      </w:r>
+      <w:r>
+        <w:rPr>
+          <w:rFonts w:ascii="Arial" w:hAnsi="Arial" w:cs="Arial"/>
+          <w:sz w:val="22"/>
+          <w:szCs w:val="22"/>
+        </w:rPr>
+        <w:t xml:space="preserve">intervals of missing data, we used </w:t>
+      </w:r>
+      <w:r>
+        <w:rPr>
+          <w:rFonts w:ascii="Arial" w:hAnsi="Arial" w:cs="Arial"/>
+          <w:sz w:val="22"/>
+          <w:szCs w:val="22"/>
+        </w:rPr>
+        <w:t xml:space="preserve">last </w:t>
+      </w:r>
+      <w:r>
+        <w:rPr>
+          <w:rFonts w:ascii="Arial" w:hAnsi="Arial" w:cs="Arial"/>
+          <w:sz w:val="22"/>
+          <w:szCs w:val="22"/>
+        </w:rPr>
+        <w:t>observation</w:t>
+      </w:r>
+      <w:r>
+        <w:rPr>
+          <w:rFonts w:ascii="Arial" w:hAnsi="Arial" w:cs="Arial"/>
+          <w:sz w:val="22"/>
+          <w:szCs w:val="22"/>
+        </w:rPr>
+        <w:t xml:space="preserve"> carried forward</w:t>
+      </w:r>
+      <w:r>
+        <w:rPr>
+          <w:rFonts w:ascii="Arial" w:hAnsi="Arial" w:cs="Arial"/>
+          <w:sz w:val="22"/>
+          <w:szCs w:val="22"/>
+        </w:rPr>
+        <w:t xml:space="preserve"> to interpolate </w:t>
+      </w:r>
+      <w:r>
+        <w:rPr>
+          <w:rFonts w:ascii="Arial" w:hAnsi="Arial" w:cs="Arial"/>
+          <w:sz w:val="22"/>
+          <w:szCs w:val="22"/>
+        </w:rPr>
+        <w:t xml:space="preserve">those </w:t>
+      </w:r>
+      <w:commentRangeStart w:id="0"/>
+      <w:r>
+        <w:rPr>
+          <w:rFonts w:ascii="Arial" w:hAnsi="Arial" w:cs="Arial"/>
+          <w:sz w:val="22"/>
+          <w:szCs w:val="22"/>
+        </w:rPr>
+        <w:t>hours</w:t>
+      </w:r>
+      <w:commentRangeEnd w:id="0"/>
+      <w:r>
+        <w:rPr>
+          <w:rStyle w:val="CommentReference"/>
+        </w:rPr>
+        <w:commentReference w:id="0"/>
+      </w:r>
+      <w:r>
+        <w:rPr>
+          <w:rFonts w:ascii="Arial" w:hAnsi="Arial" w:cs="Arial"/>
+          <w:sz w:val="22"/>
+          <w:szCs w:val="22"/>
+        </w:rPr>
+        <w:t xml:space="preserve">. </w:t>
+      </w:r>
+    </w:p>
+    <w:p>
+      <w:pPr>
+        <w:ind w:firstLine="360"/>
+        <w:rPr>
+          <w:rFonts w:ascii="Arial" w:hAnsi="Arial" w:cs="Arial"/>
+          <w:sz w:val="22"/>
+          <w:szCs w:val="22"/>
+        </w:rPr>
+      </w:pPr>
+      <w:r>
+        <w:rPr>
+          <w:rFonts w:ascii="Arial" w:hAnsi="Arial" w:cs="Arial"/>
+          <w:sz w:val="22"/>
+          <w:szCs w:val="22"/>
+        </w:rPr>
+        <w:t>We considered a county-day exposed to power outage if &gt;1% of county customers were without power for 8 or more consecutive hours in</w:t>
+      </w:r>
+      <w:r>
+        <w:rPr>
+          <w:rFonts w:ascii="Arial" w:hAnsi="Arial" w:cs="Arial"/>
+          <w:sz w:val="22"/>
+          <w:szCs w:val="22"/>
+        </w:rPr>
+        <w:t xml:space="preserve"> each 24-hour period,</w:t>
+      </w:r>
+      <w:r>
+        <w:rPr>
+          <w:rFonts w:ascii="Arial" w:hAnsi="Arial" w:cs="Arial"/>
+          <w:sz w:val="22"/>
+          <w:szCs w:val="22"/>
+        </w:rPr>
+        <w:t xml:space="preserve"> or ending in each 24-hour period. </w:t>
+      </w:r>
+      <w:r>
+        <w:rPr>
+          <w:rFonts w:ascii="Arial" w:hAnsi="Arial" w:cs="Arial"/>
+          <w:sz w:val="22"/>
+          <w:szCs w:val="22"/>
+        </w:rPr>
+        <w:t>Since we were interested in understanding the health impacts of common outages, rather than those associated with disasters, we</w:t>
+      </w:r>
+      <w:r>
+        <w:rPr>
+          <w:rFonts w:ascii="Arial" w:hAnsi="Arial" w:cs="Arial"/>
+          <w:sz w:val="22"/>
+          <w:szCs w:val="22"/>
+        </w:rPr>
+        <w:t xml:space="preserve"> aimed to capture power outages </w:t>
+      </w:r>
+      <w:r>
+        <w:rPr>
+          <w:rFonts w:ascii="Arial" w:hAnsi="Arial" w:cs="Arial"/>
+          <w:sz w:val="22"/>
+          <w:szCs w:val="22"/>
+        </w:rPr>
+        <w:t>with</w:t>
+      </w:r>
+      <w:r>
+        <w:rPr>
+          <w:rFonts w:ascii="Arial" w:hAnsi="Arial" w:cs="Arial"/>
+          <w:sz w:val="22"/>
+          <w:szCs w:val="22"/>
+        </w:rPr>
+        <w:t xml:space="preserve"> </w:t>
+      </w:r>
+      <w:r>
+        <w:rPr>
+          <w:rFonts w:ascii="Arial" w:hAnsi="Arial" w:cs="Arial"/>
+          <w:sz w:val="22"/>
+          <w:szCs w:val="22"/>
+        </w:rPr>
+        <w:t>prevalence. There were</w:t>
+      </w:r>
+      <w:r>
+        <w:rPr>
+          <w:rFonts w:ascii="Arial" w:hAnsi="Arial" w:cs="Arial"/>
+          <w:sz w:val="22"/>
+          <w:szCs w:val="22"/>
+        </w:rPr>
+        <w:t xml:space="preserve"> on average</w:t>
+      </w:r>
+      <w:r>
+        <w:rPr>
+          <w:rFonts w:ascii="Arial" w:hAnsi="Arial" w:cs="Arial"/>
+          <w:sz w:val="22"/>
+          <w:szCs w:val="22"/>
+        </w:rPr>
+        <w:t xml:space="preserve"> </w:t>
+      </w:r>
+      <w:r>
+        <w:rPr>
+          <w:rFonts w:ascii="Arial" w:hAnsi="Arial" w:cs="Arial"/>
+          <w:sz w:val="22"/>
+          <w:szCs w:val="22"/>
+          <w:highlight w:val="yellow"/>
+        </w:rPr>
+        <w:t>N</w:t>
+      </w:r>
+      <w:r>
+        <w:rPr>
+          <w:rFonts w:ascii="Arial" w:hAnsi="Arial" w:cs="Arial"/>
+          <w:sz w:val="22"/>
+          <w:szCs w:val="22"/>
+        </w:rPr>
+        <w:t xml:space="preserve"> </w:t>
+      </w:r>
+      <w:r>
+        <w:rPr>
+          <w:rFonts w:ascii="Arial" w:hAnsi="Arial" w:cs="Arial"/>
+          <w:sz w:val="22"/>
+          <w:szCs w:val="22"/>
+          <w:highlight w:val="yellow"/>
+        </w:rPr>
+        <w:t>(SD)</w:t>
+      </w:r>
+      <w:r>
+        <w:rPr>
+          <w:rFonts w:ascii="Arial" w:hAnsi="Arial" w:cs="Arial"/>
+          <w:sz w:val="22"/>
+          <w:szCs w:val="22"/>
+        </w:rPr>
+        <w:t xml:space="preserve"> 8+ hour power outages affecting &gt;1% of the county </w:t>
+      </w:r>
+      <w:r>
+        <w:rPr>
+          <w:rFonts w:ascii="Arial" w:hAnsi="Arial" w:cs="Arial"/>
+          <w:sz w:val="22"/>
+          <w:szCs w:val="22"/>
+        </w:rPr>
+        <w:t>in each</w:t>
+      </w:r>
+      <w:r>
+        <w:rPr>
+          <w:rFonts w:ascii="Arial" w:hAnsi="Arial" w:cs="Arial"/>
+          <w:sz w:val="22"/>
+          <w:szCs w:val="22"/>
+        </w:rPr>
+        <w:t xml:space="preserve"> county in 2018.</w:t>
+      </w:r>
+      <w:r>
+        <w:rPr>
+          <w:rFonts w:ascii="Arial" w:hAnsi="Arial" w:cs="Arial"/>
+          <w:sz w:val="22"/>
+          <w:szCs w:val="22"/>
+        </w:rPr>
+        <w:t xml:space="preserve"> </w:t>
+      </w:r>
+      <w:r>
+        <w:rPr>
+          <w:rFonts w:ascii="Arial" w:hAnsi="Arial" w:cs="Arial"/>
+          <w:sz w:val="22"/>
+          <w:szCs w:val="22"/>
+        </w:rPr>
+        <w:t xml:space="preserve">Across counties with varying populations, on average, </w:t>
+      </w:r>
+      <w:r>
+        <w:rPr>
+          <w:rFonts w:ascii="Arial" w:hAnsi="Arial" w:cs="Arial"/>
+          <w:sz w:val="22"/>
+          <w:szCs w:val="22"/>
+        </w:rPr>
+        <w:t xml:space="preserve">these outages </w:t>
+      </w:r>
+      <w:r>
+        <w:rPr>
+          <w:rFonts w:ascii="Arial" w:hAnsi="Arial" w:cs="Arial"/>
+          <w:sz w:val="22"/>
+          <w:szCs w:val="22"/>
+          <w:highlight w:val="yellow"/>
+        </w:rPr>
+        <w:t>impact X</w:t>
+      </w:r>
+      <w:r>
+        <w:rPr>
+          <w:rFonts w:ascii="Arial" w:hAnsi="Arial" w:cs="Arial"/>
+          <w:sz w:val="22"/>
+          <w:szCs w:val="22"/>
+        </w:rPr>
+        <w:t xml:space="preserve"> </w:t>
+      </w:r>
+      <w:r>
+        <w:rPr>
+          <w:rFonts w:ascii="Arial" w:hAnsi="Arial" w:cs="Arial"/>
+          <w:sz w:val="22"/>
+          <w:szCs w:val="22"/>
+        </w:rPr>
+        <w:t>customers</w:t>
+      </w:r>
+      <w:r>
+        <w:rPr>
+          <w:rFonts w:ascii="Arial" w:hAnsi="Arial" w:cs="Arial"/>
+          <w:sz w:val="22"/>
+          <w:szCs w:val="22"/>
+        </w:rPr>
+        <w:t xml:space="preserve">. </w:t>
+      </w:r>
+      <w:r>
+        <w:rPr>
+          <w:rFonts w:ascii="Arial" w:hAnsi="Arial" w:cs="Arial"/>
+          <w:sz w:val="22"/>
+          <w:szCs w:val="22"/>
+        </w:rPr>
+        <w:t xml:space="preserve">Prior studies have also evaluated the health impacts of outages of this magnitude, and </w:t>
+      </w:r>
+      <w:r>
+        <w:rPr>
+          <w:rFonts w:ascii="Arial" w:hAnsi="Arial" w:cs="Arial"/>
+          <w:sz w:val="22"/>
+          <w:szCs w:val="22"/>
+        </w:rPr>
+        <w:t xml:space="preserve">found associations </w:t>
+      </w:r>
+      <w:r>
+        <w:rPr>
+          <w:rFonts w:ascii="Arial" w:hAnsi="Arial" w:cs="Arial"/>
+          <w:sz w:val="22"/>
+          <w:szCs w:val="22"/>
+        </w:rPr>
+        <w:t>between</w:t>
+      </w:r>
+      <w:r>
+        <w:rPr>
+          <w:rFonts w:ascii="Arial" w:hAnsi="Arial" w:cs="Arial"/>
+          <w:sz w:val="22"/>
+          <w:szCs w:val="22"/>
+        </w:rPr>
+        <w:t xml:space="preserve"> outages and </w:t>
+      </w:r>
+      <w:r>
+        <w:rPr>
+          <w:rFonts w:ascii="Arial" w:hAnsi="Arial" w:cs="Arial"/>
+          <w:sz w:val="22"/>
+          <w:szCs w:val="22"/>
+        </w:rPr>
+        <w:t>cardiovascular and respiratory health outcomes</w:t>
+      </w:r>
+      <w:r>
+        <w:rPr>
+          <w:rFonts w:ascii="Arial" w:hAnsi="Arial" w:cs="Arial"/>
+          <w:sz w:val="22"/>
+          <w:szCs w:val="22"/>
+        </w:rPr>
+        <w:t xml:space="preserve"> in </w:t>
+      </w:r>
+      <w:r>
+        <w:rPr>
+          <w:rFonts w:ascii="Arial" w:hAnsi="Arial" w:cs="Arial"/>
+          <w:sz w:val="22"/>
+          <w:szCs w:val="22"/>
+        </w:rPr>
+        <w:t xml:space="preserve">all </w:t>
+      </w:r>
+      <w:r>
+        <w:rPr>
+          <w:rFonts w:ascii="Arial" w:hAnsi="Arial" w:cs="Arial"/>
+          <w:sz w:val="22"/>
+          <w:szCs w:val="22"/>
+        </w:rPr>
+        <w:t>adults</w:t>
+      </w:r>
+      <w:r>
+        <w:rPr>
+          <w:rFonts w:ascii="Arial" w:hAnsi="Arial" w:cs="Arial"/>
+          <w:sz w:val="22"/>
+          <w:szCs w:val="22"/>
+        </w:rPr>
+        <w:t xml:space="preserve"> and older </w:t>
+      </w:r>
+      <w:r>
+        <w:rPr>
+          <w:rFonts w:ascii="Arial" w:hAnsi="Arial" w:cs="Arial"/>
+          <w:sz w:val="22"/>
+          <w:szCs w:val="22"/>
+        </w:rPr>
+        <w:t xml:space="preserve">adults. </w:t>
+      </w:r>
+    </w:p>
+    <w:p>
+      <w:pPr>
+        <w:ind w:firstLine="360"/>
+        <w:rPr>
+          <w:rFonts w:ascii="Arial" w:hAnsi="Arial" w:cs="Arial"/>
+          <w:sz w:val="22"/>
+          <w:szCs w:val="22"/>
+        </w:rPr>
+      </w:pPr>
+      <w:r>
+        <w:rPr>
+          <w:rFonts w:ascii="Arial" w:hAnsi="Arial" w:cs="Arial"/>
+          <w:sz w:val="22"/>
+          <w:szCs w:val="22"/>
+        </w:rPr>
+        <w:t xml:space="preserve">We also conducted </w:t>
+      </w:r>
+      <w:r>
+        <w:rPr>
+          <w:rFonts w:ascii="Arial" w:hAnsi="Arial" w:cs="Arial"/>
+          <w:sz w:val="22"/>
+          <w:szCs w:val="22"/>
+        </w:rPr>
+        <w:t>secondary</w:t>
+      </w:r>
+      <w:r>
+        <w:rPr>
+          <w:rFonts w:ascii="Arial" w:hAnsi="Arial" w:cs="Arial"/>
+          <w:sz w:val="22"/>
+          <w:szCs w:val="22"/>
+        </w:rPr>
+        <w:t xml:space="preserve"> analyses for power outages affecting &gt;3% or &gt;5% of county customers</w:t>
+      </w:r>
+      <w:r>
+        <w:rPr>
+          <w:rFonts w:ascii="Arial" w:hAnsi="Arial" w:cs="Arial"/>
+          <w:sz w:val="22"/>
+          <w:szCs w:val="22"/>
+        </w:rPr>
+        <w:t xml:space="preserve">, to evaluate the impacts of larger, more rare outages, during which we hypothesized there might be stronger </w:t>
+      </w:r>
+      <w:r>
+        <w:rPr>
+          <w:rFonts w:ascii="Arial" w:hAnsi="Arial" w:cs="Arial"/>
+          <w:sz w:val="22"/>
+          <w:szCs w:val="22"/>
+        </w:rPr>
+        <w:t xml:space="preserve">health </w:t>
+      </w:r>
+      <w:r>
+        <w:rPr>
+          <w:rFonts w:ascii="Arial" w:hAnsi="Arial" w:cs="Arial"/>
+          <w:sz w:val="22"/>
+          <w:szCs w:val="22"/>
+        </w:rPr>
+        <w:t>effects</w:t>
+      </w:r>
+      <w:r>
+        <w:rPr>
+          <w:rFonts w:ascii="Arial" w:hAnsi="Arial" w:cs="Arial"/>
+          <w:sz w:val="22"/>
+          <w:szCs w:val="22"/>
+        </w:rPr>
+        <w:t>.</w:t>
+      </w:r>
+    </w:p>
+    <w:p>
+      <w:pPr>
+        <w:ind w:firstLine="360"/>
+        <w:rPr>
+          <w:rFonts w:ascii="Arial" w:hAnsi="Arial" w:cs="Arial"/>
+          <w:sz w:val="22"/>
+          <w:szCs w:val="22"/>
+        </w:rPr>
+      </w:pPr>
+      <w:r>
+        <w:rPr>
+          <w:rFonts w:ascii="Arial" w:hAnsi="Arial" w:cs="Arial"/>
+          <w:sz w:val="22"/>
+          <w:szCs w:val="22"/>
+        </w:rPr>
+        <w:t xml:space="preserve">We </w:t>
+      </w:r>
+      <w:r>
+        <w:rPr>
+          <w:rFonts w:ascii="Arial" w:hAnsi="Arial" w:cs="Arial"/>
+          <w:sz w:val="22"/>
+          <w:szCs w:val="22"/>
+        </w:rPr>
+        <w:t xml:space="preserve">chose the </w:t>
+      </w:r>
+      <w:r>
+        <w:rPr>
+          <w:rFonts w:ascii="Arial" w:hAnsi="Arial" w:cs="Arial"/>
+          <w:sz w:val="22"/>
+          <w:szCs w:val="22"/>
+        </w:rPr>
+        <w:t>8+ hour power outage</w:t>
+      </w:r>
+      <w:r>
+        <w:rPr>
+          <w:rFonts w:ascii="Arial" w:hAnsi="Arial" w:cs="Arial"/>
+          <w:sz w:val="22"/>
+          <w:szCs w:val="22"/>
+        </w:rPr>
+        <w:t xml:space="preserve"> duration</w:t>
+      </w:r>
+      <w:r>
+        <w:rPr>
+          <w:rFonts w:ascii="Arial" w:hAnsi="Arial" w:cs="Arial"/>
+          <w:sz w:val="22"/>
+          <w:szCs w:val="22"/>
+        </w:rPr>
+        <w:t>. We</w:t>
+      </w:r>
+      <w:r>
+        <w:rPr>
+          <w:rFonts w:ascii="Arial" w:hAnsi="Arial" w:cs="Arial"/>
+          <w:sz w:val="22"/>
+          <w:szCs w:val="22"/>
+        </w:rPr>
+        <w:t xml:space="preserve"> hypothesized that 8+ hour outages</w:t>
+      </w:r>
+      <w:r>
+        <w:rPr>
+          <w:rFonts w:ascii="Arial" w:hAnsi="Arial" w:cs="Arial"/>
+          <w:sz w:val="22"/>
+          <w:szCs w:val="22"/>
+        </w:rPr>
+        <w:t xml:space="preserve"> are </w:t>
+      </w:r>
+      <w:r>
+        <w:rPr>
+          <w:rFonts w:ascii="Arial" w:hAnsi="Arial" w:cs="Arial"/>
+          <w:sz w:val="22"/>
+          <w:szCs w:val="22"/>
+        </w:rPr>
+        <w:t>health-</w:t>
+      </w:r>
+      <w:r>
+        <w:rPr>
+          <w:rFonts w:ascii="Arial" w:hAnsi="Arial" w:cs="Arial"/>
+          <w:sz w:val="22"/>
+          <w:szCs w:val="22"/>
+        </w:rPr>
+        <w:t>relevant to older adult hospitalizations because batteries for most electricity-dependent medical equipment last 8 hours. During a power outage, electricity-dependent medical device users might experience adverse health effects without their equipment immediately after losing power to the equipment</w:t>
+      </w:r>
+      <w:r>
+        <w:rPr>
+          <w:rFonts w:ascii="Arial" w:hAnsi="Arial" w:cs="Arial"/>
+          <w:sz w:val="22"/>
+          <w:szCs w:val="22"/>
+        </w:rPr>
+        <w:t xml:space="preserve">. After 8+ hours, we also </w:t>
+      </w:r>
+      <w:r>
+        <w:rPr>
+          <w:rFonts w:ascii="Arial" w:hAnsi="Arial" w:cs="Arial"/>
+          <w:sz w:val="22"/>
+          <w:szCs w:val="22"/>
+        </w:rPr>
+        <w:t>hypothesized</w:t>
+      </w:r>
+      <w:r>
+        <w:rPr>
+          <w:rFonts w:ascii="Arial" w:hAnsi="Arial" w:cs="Arial"/>
+          <w:sz w:val="22"/>
+          <w:szCs w:val="22"/>
+        </w:rPr>
+        <w:t xml:space="preserve"> that indoor temperatures would change</w:t>
+      </w:r>
+      <w:r>
+        <w:rPr>
+          <w:rFonts w:ascii="Arial" w:hAnsi="Arial" w:cs="Arial"/>
+          <w:sz w:val="22"/>
+          <w:szCs w:val="22"/>
+        </w:rPr>
+        <w:t xml:space="preserve"> substantially, exposing older adults to heat and cold. </w:t>
+      </w:r>
+    </w:p>
+    <w:p>
+      <w:pPr>
+        <w:ind w:firstLine="360"/>
+        <w:rPr>
+          <w:rFonts w:ascii="Arial" w:hAnsi="Arial" w:cs="Arial"/>
+          <w:sz w:val="22"/>
+          <w:szCs w:val="22"/>
+        </w:rPr>
+      </w:pPr>
+      <w:r>
+        <w:rPr>
+          <w:rFonts w:ascii="Arial" w:hAnsi="Arial" w:cs="Arial"/>
+          <w:sz w:val="22"/>
+          <w:szCs w:val="22"/>
+        </w:rPr>
+        <w:t>Because there is no literature on the hea</w:t>
+      </w:r>
+      <w:r>
+        <w:rPr>
+          <w:rFonts w:ascii="Arial" w:hAnsi="Arial" w:cs="Arial"/>
+          <w:sz w:val="22"/>
+          <w:szCs w:val="22"/>
+        </w:rPr>
+        <w:t>l</w:t>
+      </w:r>
+      <w:r>
+        <w:rPr>
+          <w:rFonts w:ascii="Arial" w:hAnsi="Arial" w:cs="Arial"/>
+          <w:sz w:val="22"/>
+          <w:szCs w:val="22"/>
+        </w:rPr>
+        <w:t xml:space="preserve">th-relevant duration of power outage, beyond epidemiologic studies showing that outages of certain lengths have effects, </w:t>
+      </w:r>
+      <w:r>
+        <w:rPr>
+          <w:rFonts w:ascii="Arial" w:hAnsi="Arial" w:cs="Arial"/>
+          <w:sz w:val="22"/>
+          <w:szCs w:val="22"/>
+        </w:rPr>
+        <w:t xml:space="preserve">we conducted a sensitivity </w:t>
+      </w:r>
+      <w:r>
+        <w:rPr>
+          <w:rFonts w:ascii="Arial" w:hAnsi="Arial" w:cs="Arial"/>
+          <w:sz w:val="22"/>
+          <w:szCs w:val="22"/>
+        </w:rPr>
+        <w:t>analysis</w:t>
+      </w:r>
+      <w:r>
+        <w:rPr>
+          <w:rFonts w:ascii="Arial" w:hAnsi="Arial" w:cs="Arial"/>
+          <w:sz w:val="22"/>
+          <w:szCs w:val="22"/>
+        </w:rPr>
+        <w:t xml:space="preserve"> on the power outage duration </w:t>
+      </w:r>
+      <w:r>
+        <w:rPr>
+          <w:rFonts w:ascii="Arial" w:hAnsi="Arial" w:cs="Arial"/>
+          <w:sz w:val="22"/>
+          <w:szCs w:val="22"/>
+        </w:rPr>
+        <w:t>evaluating</w:t>
+      </w:r>
+      <w:r>
+        <w:rPr>
+          <w:rFonts w:ascii="Arial" w:hAnsi="Arial" w:cs="Arial"/>
+          <w:sz w:val="22"/>
+          <w:szCs w:val="22"/>
+        </w:rPr>
+        <w:t xml:space="preserve"> </w:t>
+      </w:r>
+      <w:r>
+        <w:rPr>
+          <w:rFonts w:ascii="Arial" w:hAnsi="Arial" w:cs="Arial"/>
+          <w:sz w:val="22"/>
+          <w:szCs w:val="22"/>
+        </w:rPr>
+        <w:t>the effects of 4+ hour outages and 12+ hour outages</w:t>
+      </w:r>
+      <w:r>
+        <w:rPr>
+          <w:rFonts w:ascii="Arial" w:hAnsi="Arial" w:cs="Arial"/>
+          <w:sz w:val="22"/>
+          <w:szCs w:val="22"/>
+        </w:rPr>
+        <w:t xml:space="preserve"> on both hospitalization rates.</w:t>
+      </w:r>
+      <w:r>
+        <w:rPr>
+          <w:rFonts w:ascii="Arial" w:hAnsi="Arial" w:cs="Arial"/>
+          <w:sz w:val="22"/>
+          <w:szCs w:val="22"/>
+        </w:rPr>
+        <w:t xml:space="preserve"> </w:t>
+      </w:r>
+      <w:r>
+        <w:rPr>
+          <w:rFonts w:ascii="Arial" w:hAnsi="Arial" w:cs="Arial"/>
+          <w:sz w:val="22"/>
+          <w:szCs w:val="22"/>
+        </w:rPr>
+        <w:t xml:space="preserve">We also conducted </w:t>
+      </w:r>
+      <w:r>
+        <w:rPr>
+          <w:rFonts w:ascii="Arial" w:hAnsi="Arial" w:cs="Arial"/>
+          <w:sz w:val="22"/>
+          <w:szCs w:val="22"/>
+        </w:rPr>
+        <w:t>a se</w:t>
+      </w:r>
+      <w:r>
+        <w:rPr>
+          <w:rFonts w:ascii="Arial" w:hAnsi="Arial" w:cs="Arial"/>
+          <w:sz w:val="22"/>
+          <w:szCs w:val="22"/>
+        </w:rPr>
+        <w:t>nsitivity</w:t>
+      </w:r>
+      <w:r>
+        <w:rPr>
+          <w:rFonts w:ascii="Arial" w:hAnsi="Arial" w:cs="Arial"/>
+          <w:sz w:val="22"/>
+          <w:szCs w:val="22"/>
+        </w:rPr>
+        <w:t xml:space="preserve"> analysis where we </w:t>
+      </w:r>
+      <w:r>
+        <w:rPr>
+          <w:rFonts w:ascii="Arial" w:hAnsi="Arial" w:cs="Arial"/>
+          <w:sz w:val="22"/>
+          <w:szCs w:val="22"/>
+        </w:rPr>
+        <w:t>used</w:t>
+      </w:r>
+      <w:r>
+        <w:rPr>
+          <w:rFonts w:ascii="Arial" w:hAnsi="Arial" w:cs="Arial"/>
+          <w:sz w:val="22"/>
+          <w:szCs w:val="22"/>
+        </w:rPr>
+        <w:t xml:space="preserve"> </w:t>
+      </w:r>
+      <w:r>
+        <w:rPr>
+          <w:rFonts w:ascii="Arial" w:hAnsi="Arial" w:cs="Arial"/>
+          <w:sz w:val="22"/>
+          <w:szCs w:val="22"/>
+        </w:rPr>
+        <w:t>a</w:t>
+      </w:r>
+      <w:r>
+        <w:rPr>
+          <w:rFonts w:ascii="Arial" w:hAnsi="Arial" w:cs="Arial"/>
+          <w:sz w:val="22"/>
+          <w:szCs w:val="22"/>
+        </w:rPr>
+        <w:t xml:space="preserve"> </w:t>
+      </w:r>
+      <w:r>
+        <w:rPr>
+          <w:rFonts w:ascii="Arial" w:hAnsi="Arial" w:cs="Arial"/>
+          <w:sz w:val="22"/>
+          <w:szCs w:val="22"/>
+        </w:rPr>
+        <w:t xml:space="preserve">continuous metric of </w:t>
+      </w:r>
+      <w:r>
+        <w:rPr>
+          <w:rFonts w:ascii="Arial" w:hAnsi="Arial" w:cs="Arial"/>
+          <w:sz w:val="22"/>
+          <w:szCs w:val="22"/>
+        </w:rPr>
+        <w:t>“</w:t>
+      </w:r>
+      <w:r>
+        <w:rPr>
+          <w:rFonts w:ascii="Arial" w:hAnsi="Arial" w:cs="Arial"/>
+          <w:sz w:val="22"/>
+          <w:szCs w:val="22"/>
+        </w:rPr>
+        <w:t>daily number of hours without power</w:t>
+      </w:r>
+      <w:r>
+        <w:rPr>
+          <w:rFonts w:ascii="Arial" w:hAnsi="Arial" w:cs="Arial"/>
+          <w:sz w:val="22"/>
+          <w:szCs w:val="22"/>
+        </w:rPr>
+        <w:t>”</w:t>
+      </w:r>
+      <w:r>
+        <w:rPr>
+          <w:rFonts w:ascii="Arial" w:hAnsi="Arial" w:cs="Arial"/>
+          <w:sz w:val="22"/>
+          <w:szCs w:val="22"/>
+        </w:rPr>
+        <w:t xml:space="preserve"> (hrs where &gt;1% of population is without power) to determine if there were threshold effects</w:t>
+      </w:r>
+      <w:r>
+        <w:rPr>
+          <w:rFonts w:ascii="Arial" w:hAnsi="Arial" w:cs="Arial"/>
+          <w:sz w:val="22"/>
+          <w:szCs w:val="22"/>
+        </w:rPr>
+        <w:t xml:space="preserve"> for outages </w:t>
+      </w:r>
+      <w:r>
+        <w:rPr>
+          <w:rFonts w:ascii="Arial" w:hAnsi="Arial" w:cs="Arial"/>
+          <w:sz w:val="22"/>
+          <w:szCs w:val="22"/>
+        </w:rPr>
+        <w:t>longer</w:t>
+      </w:r>
+      <w:r>
+        <w:rPr>
+          <w:rFonts w:ascii="Arial" w:hAnsi="Arial" w:cs="Arial"/>
+          <w:sz w:val="22"/>
+          <w:szCs w:val="22"/>
+        </w:rPr>
+        <w:t xml:space="preserve"> than a certain duration.</w:t>
+      </w:r>
+      <w:r>
+        <w:rPr>
+          <w:rFonts w:ascii="Arial" w:hAnsi="Arial" w:cs="Arial"/>
+          <w:sz w:val="22"/>
+          <w:szCs w:val="22"/>
+        </w:rPr>
+        <w:t xml:space="preserve"> We used distributed </w:t>
+      </w:r>
+      <w:r>
+        <w:rPr>
+          <w:rFonts w:ascii="Arial" w:hAnsi="Arial" w:cs="Arial"/>
+          <w:sz w:val="22"/>
+          <w:szCs w:val="22"/>
+        </w:rPr>
+        <w:t xml:space="preserve">non-linear </w:t>
+      </w:r>
+      <w:r>
+        <w:rPr>
+          <w:rFonts w:ascii="Arial" w:hAnsi="Arial" w:cs="Arial"/>
+          <w:sz w:val="22"/>
+          <w:szCs w:val="22"/>
+        </w:rPr>
+        <w:t>lag</w:t>
+      </w:r>
+      <w:r>
+        <w:rPr>
+          <w:rFonts w:ascii="Arial" w:hAnsi="Arial" w:cs="Arial"/>
+          <w:sz w:val="22"/>
+          <w:szCs w:val="22"/>
+        </w:rPr>
+        <w:t xml:space="preserve"> terms</w:t>
+      </w:r>
+      <w:r>
+        <w:rPr>
+          <w:rFonts w:ascii="Arial" w:hAnsi="Arial" w:cs="Arial"/>
+          <w:sz w:val="22"/>
+          <w:szCs w:val="22"/>
+        </w:rPr>
+        <w:t xml:space="preserve"> </w:t>
+      </w:r>
+      <w:r>
+        <w:rPr>
+          <w:rFonts w:ascii="Arial" w:hAnsi="Arial" w:cs="Arial"/>
+          <w:sz w:val="22"/>
+          <w:szCs w:val="22"/>
+        </w:rPr>
+        <w:t>in the conditional Poisson model</w:t>
+      </w:r>
+      <w:r>
+        <w:rPr>
+          <w:rFonts w:ascii="Arial" w:hAnsi="Arial" w:cs="Arial"/>
+          <w:sz w:val="22"/>
+          <w:szCs w:val="22"/>
+        </w:rPr>
+        <w:t xml:space="preserve"> to determine the relationship </w:t>
+      </w:r>
+      <w:r>
+        <w:rPr>
+          <w:rFonts w:ascii="Arial" w:hAnsi="Arial" w:cs="Arial"/>
+          <w:sz w:val="22"/>
+          <w:szCs w:val="22"/>
+        </w:rPr>
+        <w:t>between</w:t>
+      </w:r>
+      <w:r>
+        <w:rPr>
+          <w:rFonts w:ascii="Arial" w:hAnsi="Arial" w:cs="Arial"/>
+          <w:sz w:val="22"/>
+          <w:szCs w:val="22"/>
+        </w:rPr>
+        <w:t xml:space="preserve"> continuous number of hours without power and </w:t>
+      </w:r>
+      <w:r>
+        <w:rPr>
+          <w:rFonts w:ascii="Arial" w:hAnsi="Arial" w:cs="Arial"/>
+          <w:sz w:val="22"/>
+          <w:szCs w:val="22"/>
+        </w:rPr>
+        <w:t>both outcomes.</w:t>
+      </w:r>
+    </w:p>
+    <w:p>
+      <w:pPr>
+        <w:ind w:firstLine="360"/>
+        <w:rPr>
+          <w:rFonts w:ascii="Arial" w:hAnsi="Arial" w:cs="Arial"/>
+          <w:sz w:val="22"/>
+          <w:szCs w:val="22"/>
+        </w:rPr>
+      </w:pPr>
+      <w:r>
+        <w:rPr>
+          <w:rFonts w:ascii="Arial" w:hAnsi="Arial" w:cs="Arial"/>
+          <w:sz w:val="22"/>
+          <w:szCs w:val="22"/>
+        </w:rPr>
+        <w:t xml:space="preserve">As in </w:t>
+      </w:r>
+      <w:r>
+        <w:rPr>
+          <w:rFonts w:ascii="Arial" w:hAnsi="Arial" w:cs="Arial"/>
+          <w:sz w:val="22"/>
+          <w:szCs w:val="22"/>
+        </w:rPr>
+        <w:t xml:space="preserve">all </w:t>
+      </w:r>
+      <w:r>
+        <w:rPr>
+          <w:rFonts w:ascii="Arial" w:hAnsi="Arial" w:cs="Arial"/>
+          <w:sz w:val="22"/>
+          <w:szCs w:val="22"/>
+        </w:rPr>
+        <w:t>available</w:t>
+      </w:r>
+      <w:r>
+        <w:rPr>
+          <w:rFonts w:ascii="Arial" w:hAnsi="Arial" w:cs="Arial"/>
+          <w:sz w:val="22"/>
+          <w:szCs w:val="22"/>
+        </w:rPr>
+        <w:t xml:space="preserve"> population-level power outage datasets, c</w:t>
+      </w:r>
+      <w:r>
+        <w:rPr>
+          <w:rFonts w:ascii="Arial" w:hAnsi="Arial" w:cs="Arial"/>
+          <w:sz w:val="22"/>
+          <w:szCs w:val="22"/>
+        </w:rPr>
+        <w:t>ounts of customers without power reported in this dataset do not necessarily track the same customers</w:t>
+      </w:r>
+      <w:r>
+        <w:rPr>
+          <w:rFonts w:ascii="Arial" w:hAnsi="Arial" w:cs="Arial"/>
+          <w:sz w:val="22"/>
+          <w:szCs w:val="22"/>
+        </w:rPr>
+        <w:t>.</w:t>
+      </w:r>
+      <w:r>
+        <w:rPr>
+          <w:rFonts w:ascii="Arial" w:hAnsi="Arial" w:cs="Arial"/>
+          <w:sz w:val="22"/>
+          <w:szCs w:val="22"/>
+        </w:rPr>
+        <w:t xml:space="preserve"> </w:t>
+      </w:r>
+      <w:r>
+        <w:rPr>
+          <w:rFonts w:ascii="Arial" w:hAnsi="Arial" w:cs="Arial"/>
+          <w:sz w:val="22"/>
+          <w:szCs w:val="22"/>
+        </w:rPr>
+        <w:t>I</w:t>
+      </w:r>
+      <w:r>
+        <w:rPr>
+          <w:rFonts w:ascii="Arial" w:hAnsi="Arial" w:cs="Arial"/>
+          <w:sz w:val="22"/>
+          <w:szCs w:val="22"/>
+        </w:rPr>
+        <w:t xml:space="preserve">f 10 customers are reported out in two subsequent hours in one county, the data do not contain information about whether the same 10 customers lacked power or if, for example, 10 customers were without power in the first hour and a different 10 customers were without power in the second hour, </w:t>
+      </w:r>
+      <w:r>
+        <w:rPr>
+          <w:rFonts w:ascii="Arial" w:hAnsi="Arial" w:cs="Arial"/>
+          <w:sz w:val="22"/>
+          <w:szCs w:val="22"/>
+        </w:rPr>
         <w:lastRenderedPageBreak/>
-        <w:t>‘Customers’ refers to residential consumers such as households</w:t>
-      </w:r>
-      <w:r>
-        <w:rPr>
-          <w:rFonts w:ascii="Arial" w:hAnsi="Arial" w:cs="Arial"/>
-          <w:sz w:val="22"/>
-          <w:szCs w:val="22"/>
-        </w:rPr>
-        <w:t xml:space="preserve"> or </w:t>
-      </w:r>
-      <w:r>
-        <w:rPr>
-          <w:rFonts w:ascii="Arial" w:hAnsi="Arial" w:cs="Arial"/>
-          <w:sz w:val="22"/>
-          <w:szCs w:val="22"/>
-        </w:rPr>
-        <w:t xml:space="preserve">families and non-residential consumers such as businesses. Estimates of customers served by county from POUS were unreliable. We used EIA estimates of customers served by state to determine total customers in each state. We then used census estimates of the number of households and establishments by county to determine the proportion of state customers in each county, and allocated state customers to each county based on this proportion, estimating the number of customers served by county. </w:t>
-      </w:r>
-    </w:p>
-    <w:p>
-      <w:pPr>
-        <w:ind w:firstLine="360"/>
-        <w:rPr>
-          <w:rFonts w:ascii="Arial" w:hAnsi="Arial" w:cs="Arial"/>
-          <w:sz w:val="22"/>
-          <w:szCs w:val="22"/>
-        </w:rPr>
-      </w:pPr>
-      <w:r>
-        <w:rPr>
-          <w:rFonts w:ascii="Arial" w:hAnsi="Arial" w:cs="Arial"/>
-          <w:sz w:val="22"/>
-          <w:szCs w:val="22"/>
-        </w:rPr>
-        <w:t xml:space="preserve">There was substantial exposure data missing from the POUS dataset. </w:t>
-      </w:r>
-      <w:r>
-        <w:rPr>
-          <w:rFonts w:ascii="Arial" w:hAnsi="Arial" w:cs="Arial"/>
-          <w:sz w:val="22"/>
-          <w:szCs w:val="22"/>
-        </w:rPr>
-        <w:t xml:space="preserve">In our previous work, we conducted a simulation study to test the impacts of this missing data on an </w:t>
-      </w:r>
-      <w:r>
-        <w:rPr>
-          <w:rFonts w:ascii="Arial" w:hAnsi="Arial" w:cs="Arial"/>
-          <w:sz w:val="22"/>
-          <w:szCs w:val="22"/>
-        </w:rPr>
-        <w:t>epidemiologic</w:t>
-      </w:r>
-      <w:r>
-        <w:rPr>
-          <w:rFonts w:ascii="Arial" w:hAnsi="Arial" w:cs="Arial"/>
-          <w:sz w:val="22"/>
-          <w:szCs w:val="22"/>
-        </w:rPr>
-        <w:t xml:space="preserve"> study modelled to represent this</w:t>
+        <w:t>meaning 20 customers were without power for 1 hour each.</w:t>
       </w:r>
       <w:r>
         <w:rPr>
@@ -3951,1192 +5250,6 @@
           <w:sz w:val="22"/>
           <w:szCs w:val="22"/>
         </w:rPr>
-        <w:t>paper</w:t>
-      </w:r>
-      <w:r>
-        <w:rPr>
-          <w:rFonts w:ascii="Arial" w:hAnsi="Arial" w:cs="Arial"/>
-          <w:sz w:val="22"/>
-          <w:szCs w:val="22"/>
-        </w:rPr>
-        <w:t>.</w:t>
-      </w:r>
-      <w:r>
-        <w:rPr>
-          <w:rFonts w:ascii="Arial" w:hAnsi="Arial" w:cs="Arial"/>
-          <w:sz w:val="22"/>
-          <w:szCs w:val="22"/>
-        </w:rPr>
-        <w:t xml:space="preserve"> </w:t>
-      </w:r>
-      <w:r>
-        <w:rPr>
-          <w:rFonts w:ascii="Arial" w:hAnsi="Arial" w:cs="Arial"/>
-          <w:sz w:val="22"/>
-          <w:szCs w:val="22"/>
-        </w:rPr>
-        <w:t>We</w:t>
-      </w:r>
-      <w:r>
-        <w:rPr>
-          <w:rFonts w:ascii="Arial" w:hAnsi="Arial" w:cs="Arial"/>
-          <w:sz w:val="22"/>
-          <w:szCs w:val="22"/>
-        </w:rPr>
-        <w:t xml:space="preserve"> found that </w:t>
-      </w:r>
-      <w:r>
-        <w:rPr>
-          <w:rFonts w:ascii="Arial" w:hAnsi="Arial" w:cs="Arial"/>
-          <w:sz w:val="22"/>
-          <w:szCs w:val="22"/>
-        </w:rPr>
-        <w:t xml:space="preserve">when a total of </w:t>
-      </w:r>
-      <w:r>
-        <w:rPr>
-          <w:rFonts w:ascii="Arial" w:hAnsi="Arial" w:cs="Arial"/>
-          <w:sz w:val="22"/>
-          <w:szCs w:val="22"/>
-          <w:highlight w:val="yellow"/>
-        </w:rPr>
-        <w:t>15%</w:t>
-      </w:r>
-      <w:r>
-        <w:rPr>
-          <w:rFonts w:ascii="Arial" w:hAnsi="Arial" w:cs="Arial"/>
-          <w:sz w:val="22"/>
-          <w:szCs w:val="22"/>
-        </w:rPr>
-        <w:t xml:space="preserve"> of </w:t>
-      </w:r>
-      <w:r>
-        <w:rPr>
-          <w:rFonts w:ascii="Arial" w:hAnsi="Arial" w:cs="Arial"/>
-          <w:sz w:val="22"/>
-          <w:szCs w:val="22"/>
-        </w:rPr>
-        <w:t>county-hours</w:t>
-      </w:r>
-      <w:r>
-        <w:rPr>
-          <w:rFonts w:ascii="Arial" w:hAnsi="Arial" w:cs="Arial"/>
-          <w:sz w:val="22"/>
-          <w:szCs w:val="22"/>
-        </w:rPr>
-        <w:t xml:space="preserve"> w</w:t>
-      </w:r>
-      <w:r>
-        <w:rPr>
-          <w:rFonts w:ascii="Arial" w:hAnsi="Arial" w:cs="Arial"/>
-          <w:sz w:val="22"/>
-          <w:szCs w:val="22"/>
-        </w:rPr>
-        <w:t>ere</w:t>
-      </w:r>
-      <w:r>
-        <w:rPr>
-          <w:rFonts w:ascii="Arial" w:hAnsi="Arial" w:cs="Arial"/>
-          <w:sz w:val="22"/>
-          <w:szCs w:val="22"/>
-        </w:rPr>
-        <w:t xml:space="preserve"> missing from a power outage exposure dataset, results of an </w:t>
-      </w:r>
-      <w:r>
-        <w:rPr>
-          <w:rFonts w:ascii="Arial" w:hAnsi="Arial" w:cs="Arial"/>
-          <w:sz w:val="22"/>
-          <w:szCs w:val="22"/>
-        </w:rPr>
-        <w:t>epidemiologic</w:t>
-      </w:r>
-      <w:r>
-        <w:rPr>
-          <w:rFonts w:ascii="Arial" w:hAnsi="Arial" w:cs="Arial"/>
-          <w:sz w:val="22"/>
-          <w:szCs w:val="22"/>
-        </w:rPr>
-        <w:t xml:space="preserve"> study like this one would be </w:t>
-      </w:r>
-      <w:r>
-        <w:rPr>
-          <w:rFonts w:ascii="Arial" w:hAnsi="Arial" w:cs="Arial"/>
-          <w:sz w:val="22"/>
-          <w:szCs w:val="22"/>
-          <w:highlight w:val="yellow"/>
-        </w:rPr>
-        <w:t>biased towards the null by 10%.</w:t>
-      </w:r>
-      <w:r>
-        <w:rPr>
-          <w:rFonts w:ascii="Arial" w:hAnsi="Arial" w:cs="Arial"/>
-          <w:sz w:val="22"/>
-          <w:szCs w:val="22"/>
-        </w:rPr>
-        <w:t xml:space="preserve"> </w:t>
-      </w:r>
-      <w:r>
-        <w:rPr>
-          <w:rFonts w:ascii="Arial" w:hAnsi="Arial" w:cs="Arial"/>
-          <w:sz w:val="22"/>
-          <w:szCs w:val="22"/>
-        </w:rPr>
-        <w:t>In order to balance generalizability and bias, we excluded counties with &lt;50% of county-hours non-</w:t>
-      </w:r>
-      <w:r>
-        <w:rPr>
-          <w:rFonts w:ascii="Arial" w:hAnsi="Arial" w:cs="Arial"/>
-          <w:sz w:val="22"/>
-          <w:szCs w:val="22"/>
-        </w:rPr>
-        <w:t>missing</w:t>
-      </w:r>
-      <w:r>
-        <w:rPr>
-          <w:rFonts w:ascii="Arial" w:hAnsi="Arial" w:cs="Arial"/>
-          <w:sz w:val="22"/>
-          <w:szCs w:val="22"/>
-        </w:rPr>
-        <w:t xml:space="preserve"> in the POUS data.</w:t>
-      </w:r>
-      <w:r>
-        <w:rPr>
-          <w:rFonts w:ascii="Arial" w:hAnsi="Arial" w:cs="Arial"/>
-          <w:sz w:val="22"/>
-          <w:szCs w:val="22"/>
-        </w:rPr>
-        <w:t xml:space="preserve"> We excluded </w:t>
-      </w:r>
-      <w:r>
-        <w:rPr>
-          <w:rFonts w:ascii="Arial" w:hAnsi="Arial" w:cs="Arial"/>
-          <w:sz w:val="22"/>
-          <w:szCs w:val="22"/>
-          <w:highlight w:val="yellow"/>
-        </w:rPr>
-        <w:t>X</w:t>
-      </w:r>
-      <w:r>
-        <w:rPr>
-          <w:rFonts w:ascii="Arial" w:hAnsi="Arial" w:cs="Arial"/>
-          <w:sz w:val="22"/>
-          <w:szCs w:val="22"/>
-        </w:rPr>
-        <w:t xml:space="preserve"> counties</w:t>
-      </w:r>
-      <w:r>
-        <w:rPr>
-          <w:rFonts w:ascii="Arial" w:hAnsi="Arial" w:cs="Arial"/>
-          <w:sz w:val="22"/>
-          <w:szCs w:val="22"/>
-        </w:rPr>
-        <w:t xml:space="preserve"> </w:t>
-      </w:r>
-      <w:r>
-        <w:rPr>
-          <w:rFonts w:ascii="Arial" w:hAnsi="Arial" w:cs="Arial"/>
-          <w:sz w:val="22"/>
-          <w:szCs w:val="22"/>
-        </w:rPr>
-        <w:t xml:space="preserve">due to missing exposure data, leaving </w:t>
-      </w:r>
-      <w:r>
-        <w:rPr>
-          <w:rFonts w:ascii="Arial" w:hAnsi="Arial" w:cs="Arial"/>
-          <w:sz w:val="22"/>
-          <w:szCs w:val="22"/>
-          <w:highlight w:val="yellow"/>
-        </w:rPr>
-        <w:t>Y counties covering Z%</w:t>
-      </w:r>
-      <w:r>
-        <w:rPr>
-          <w:rFonts w:ascii="Arial" w:hAnsi="Arial" w:cs="Arial"/>
-          <w:sz w:val="22"/>
-          <w:szCs w:val="22"/>
-        </w:rPr>
-        <w:t xml:space="preserve"> of Medicare beneficiaries. </w:t>
-      </w:r>
-      <w:r>
-        <w:rPr>
-          <w:rFonts w:ascii="Arial" w:hAnsi="Arial" w:cs="Arial"/>
-          <w:sz w:val="22"/>
-          <w:szCs w:val="22"/>
-        </w:rPr>
-        <w:t xml:space="preserve">The remaining counties were </w:t>
-      </w:r>
-      <w:r>
-        <w:rPr>
-          <w:rFonts w:ascii="Arial" w:hAnsi="Arial" w:cs="Arial"/>
-          <w:sz w:val="22"/>
-          <w:szCs w:val="22"/>
-          <w:highlight w:val="yellow"/>
-        </w:rPr>
-        <w:t>missing A% of data</w:t>
-      </w:r>
-      <w:r>
-        <w:rPr>
-          <w:rFonts w:ascii="Arial" w:hAnsi="Arial" w:cs="Arial"/>
-          <w:sz w:val="22"/>
-          <w:szCs w:val="22"/>
-        </w:rPr>
-        <w:t xml:space="preserve">. </w:t>
-      </w:r>
-      <w:r>
-        <w:rPr>
-          <w:rFonts w:ascii="Arial" w:hAnsi="Arial" w:cs="Arial"/>
-          <w:sz w:val="22"/>
-          <w:szCs w:val="22"/>
-        </w:rPr>
-        <w:t>After excluding these counties, if there were 4 hour</w:t>
-      </w:r>
-      <w:r>
-        <w:rPr>
-          <w:rFonts w:ascii="Arial" w:hAnsi="Arial" w:cs="Arial"/>
-          <w:sz w:val="22"/>
-          <w:szCs w:val="22"/>
-        </w:rPr>
-        <w:t xml:space="preserve"> or less</w:t>
-      </w:r>
-      <w:r>
-        <w:rPr>
-          <w:rFonts w:ascii="Arial" w:hAnsi="Arial" w:cs="Arial"/>
-          <w:sz w:val="22"/>
-          <w:szCs w:val="22"/>
-        </w:rPr>
-        <w:t xml:space="preserve"> </w:t>
-      </w:r>
-      <w:r>
-        <w:rPr>
-          <w:rFonts w:ascii="Arial" w:hAnsi="Arial" w:cs="Arial"/>
-          <w:sz w:val="22"/>
-          <w:szCs w:val="22"/>
-        </w:rPr>
-        <w:t xml:space="preserve">intervals of missing data, we used </w:t>
-      </w:r>
-      <w:r>
-        <w:rPr>
-          <w:rFonts w:ascii="Arial" w:hAnsi="Arial" w:cs="Arial"/>
-          <w:sz w:val="22"/>
-          <w:szCs w:val="22"/>
-        </w:rPr>
-        <w:t xml:space="preserve">last </w:t>
-      </w:r>
-      <w:r>
-        <w:rPr>
-          <w:rFonts w:ascii="Arial" w:hAnsi="Arial" w:cs="Arial"/>
-          <w:sz w:val="22"/>
-          <w:szCs w:val="22"/>
-        </w:rPr>
-        <w:t>observation</w:t>
-      </w:r>
-      <w:r>
-        <w:rPr>
-          <w:rFonts w:ascii="Arial" w:hAnsi="Arial" w:cs="Arial"/>
-          <w:sz w:val="22"/>
-          <w:szCs w:val="22"/>
-        </w:rPr>
-        <w:t xml:space="preserve"> carried forward</w:t>
-      </w:r>
-      <w:r>
-        <w:rPr>
-          <w:rFonts w:ascii="Arial" w:hAnsi="Arial" w:cs="Arial"/>
-          <w:sz w:val="22"/>
-          <w:szCs w:val="22"/>
-        </w:rPr>
-        <w:t xml:space="preserve"> to interpolate </w:t>
-      </w:r>
-      <w:r>
-        <w:rPr>
-          <w:rFonts w:ascii="Arial" w:hAnsi="Arial" w:cs="Arial"/>
-          <w:sz w:val="22"/>
-          <w:szCs w:val="22"/>
-        </w:rPr>
-        <w:t xml:space="preserve">those </w:t>
-      </w:r>
-      <w:commentRangeStart w:id="0"/>
-      <w:r>
-        <w:rPr>
-          <w:rFonts w:ascii="Arial" w:hAnsi="Arial" w:cs="Arial"/>
-          <w:sz w:val="22"/>
-          <w:szCs w:val="22"/>
-        </w:rPr>
-        <w:t>hours</w:t>
-      </w:r>
-      <w:commentRangeEnd w:id="0"/>
-      <w:r>
-        <w:rPr>
-          <w:rStyle w:val="CommentReference"/>
-        </w:rPr>
-        <w:commentReference w:id="0"/>
-      </w:r>
-      <w:r>
-        <w:rPr>
-          <w:rFonts w:ascii="Arial" w:hAnsi="Arial" w:cs="Arial"/>
-          <w:sz w:val="22"/>
-          <w:szCs w:val="22"/>
-        </w:rPr>
-        <w:t xml:space="preserve">. </w:t>
-      </w:r>
-    </w:p>
-    <w:p>
-      <w:pPr>
-        <w:ind w:firstLine="360"/>
-        <w:rPr>
-          <w:rFonts w:ascii="Arial" w:hAnsi="Arial" w:cs="Arial"/>
-          <w:sz w:val="22"/>
-          <w:szCs w:val="22"/>
-        </w:rPr>
-      </w:pPr>
-      <w:r>
-        <w:rPr>
-          <w:rFonts w:ascii="Arial" w:hAnsi="Arial" w:cs="Arial"/>
-          <w:sz w:val="22"/>
-          <w:szCs w:val="22"/>
-        </w:rPr>
-        <w:t>We considered a county-day exposed to power outage if &gt;1% of county customers were without power for 8 or more consecutive hours in</w:t>
-      </w:r>
-      <w:r>
-        <w:rPr>
-          <w:rFonts w:ascii="Arial" w:hAnsi="Arial" w:cs="Arial"/>
-          <w:sz w:val="22"/>
-          <w:szCs w:val="22"/>
-        </w:rPr>
-        <w:t xml:space="preserve"> each 24-hour period,</w:t>
-      </w:r>
-      <w:r>
-        <w:rPr>
-          <w:rFonts w:ascii="Arial" w:hAnsi="Arial" w:cs="Arial"/>
-          <w:sz w:val="22"/>
-          <w:szCs w:val="22"/>
-        </w:rPr>
-        <w:t xml:space="preserve"> or ending in each 24-hour period. </w:t>
-      </w:r>
-      <w:r>
-        <w:rPr>
-          <w:rFonts w:ascii="Arial" w:hAnsi="Arial" w:cs="Arial"/>
-          <w:sz w:val="22"/>
-          <w:szCs w:val="22"/>
-        </w:rPr>
-        <w:t>Since we were interested in understanding the health impacts of common outages, rather than those associated with disasters, we</w:t>
-      </w:r>
-      <w:r>
-        <w:rPr>
-          <w:rFonts w:ascii="Arial" w:hAnsi="Arial" w:cs="Arial"/>
-          <w:sz w:val="22"/>
-          <w:szCs w:val="22"/>
-        </w:rPr>
-        <w:t xml:space="preserve"> aimed to capture power outages </w:t>
-      </w:r>
-      <w:r>
-        <w:rPr>
-          <w:rFonts w:ascii="Arial" w:hAnsi="Arial" w:cs="Arial"/>
-          <w:sz w:val="22"/>
-          <w:szCs w:val="22"/>
-        </w:rPr>
-        <w:t>with</w:t>
-      </w:r>
-      <w:r>
-        <w:rPr>
-          <w:rFonts w:ascii="Arial" w:hAnsi="Arial" w:cs="Arial"/>
-          <w:sz w:val="22"/>
-          <w:szCs w:val="22"/>
-        </w:rPr>
-        <w:t xml:space="preserve"> </w:t>
-      </w:r>
-      <w:r>
-        <w:rPr>
-          <w:rFonts w:ascii="Arial" w:hAnsi="Arial" w:cs="Arial"/>
-          <w:sz w:val="22"/>
-          <w:szCs w:val="22"/>
-        </w:rPr>
-        <w:t>prevalence. There were</w:t>
-      </w:r>
-      <w:r>
-        <w:rPr>
-          <w:rFonts w:ascii="Arial" w:hAnsi="Arial" w:cs="Arial"/>
-          <w:sz w:val="22"/>
-          <w:szCs w:val="22"/>
-        </w:rPr>
-        <w:t xml:space="preserve"> on average</w:t>
-      </w:r>
-      <w:r>
-        <w:rPr>
-          <w:rFonts w:ascii="Arial" w:hAnsi="Arial" w:cs="Arial"/>
-          <w:sz w:val="22"/>
-          <w:szCs w:val="22"/>
-        </w:rPr>
-        <w:t xml:space="preserve"> </w:t>
-      </w:r>
-      <w:r>
-        <w:rPr>
-          <w:rFonts w:ascii="Arial" w:hAnsi="Arial" w:cs="Arial"/>
-          <w:sz w:val="22"/>
-          <w:szCs w:val="22"/>
-          <w:highlight w:val="yellow"/>
-        </w:rPr>
-        <w:t>N</w:t>
-      </w:r>
-      <w:r>
-        <w:rPr>
-          <w:rFonts w:ascii="Arial" w:hAnsi="Arial" w:cs="Arial"/>
-          <w:sz w:val="22"/>
-          <w:szCs w:val="22"/>
-        </w:rPr>
-        <w:t xml:space="preserve"> </w:t>
-      </w:r>
-      <w:r>
-        <w:rPr>
-          <w:rFonts w:ascii="Arial" w:hAnsi="Arial" w:cs="Arial"/>
-          <w:sz w:val="22"/>
-          <w:szCs w:val="22"/>
-          <w:highlight w:val="yellow"/>
-        </w:rPr>
-        <w:t>(SD)</w:t>
-      </w:r>
-      <w:r>
-        <w:rPr>
-          <w:rFonts w:ascii="Arial" w:hAnsi="Arial" w:cs="Arial"/>
-          <w:sz w:val="22"/>
-          <w:szCs w:val="22"/>
-        </w:rPr>
-        <w:t xml:space="preserve"> 8+ hour power outages affecting &gt;1% of the county </w:t>
-      </w:r>
-      <w:r>
-        <w:rPr>
-          <w:rFonts w:ascii="Arial" w:hAnsi="Arial" w:cs="Arial"/>
-          <w:sz w:val="22"/>
-          <w:szCs w:val="22"/>
-        </w:rPr>
-        <w:t>in each</w:t>
-      </w:r>
-      <w:r>
-        <w:rPr>
-          <w:rFonts w:ascii="Arial" w:hAnsi="Arial" w:cs="Arial"/>
-          <w:sz w:val="22"/>
-          <w:szCs w:val="22"/>
-        </w:rPr>
-        <w:t xml:space="preserve"> county in 2018.</w:t>
-      </w:r>
-      <w:r>
-        <w:rPr>
-          <w:rFonts w:ascii="Arial" w:hAnsi="Arial" w:cs="Arial"/>
-          <w:sz w:val="22"/>
-          <w:szCs w:val="22"/>
-        </w:rPr>
-        <w:t xml:space="preserve"> </w:t>
-      </w:r>
-      <w:r>
-        <w:rPr>
-          <w:rFonts w:ascii="Arial" w:hAnsi="Arial" w:cs="Arial"/>
-          <w:sz w:val="22"/>
-          <w:szCs w:val="22"/>
-        </w:rPr>
-        <w:t xml:space="preserve">Across counties with varying populations, on average, </w:t>
-      </w:r>
-      <w:r>
-        <w:rPr>
-          <w:rFonts w:ascii="Arial" w:hAnsi="Arial" w:cs="Arial"/>
-          <w:sz w:val="22"/>
-          <w:szCs w:val="22"/>
-        </w:rPr>
-        <w:t xml:space="preserve">these outages </w:t>
-      </w:r>
-      <w:r>
-        <w:rPr>
-          <w:rFonts w:ascii="Arial" w:hAnsi="Arial" w:cs="Arial"/>
-          <w:sz w:val="22"/>
-          <w:szCs w:val="22"/>
-          <w:highlight w:val="yellow"/>
-        </w:rPr>
-        <w:t>impact X</w:t>
-      </w:r>
-      <w:r>
-        <w:rPr>
-          <w:rFonts w:ascii="Arial" w:hAnsi="Arial" w:cs="Arial"/>
-          <w:sz w:val="22"/>
-          <w:szCs w:val="22"/>
-        </w:rPr>
-        <w:t xml:space="preserve"> </w:t>
-      </w:r>
-      <w:r>
-        <w:rPr>
-          <w:rFonts w:ascii="Arial" w:hAnsi="Arial" w:cs="Arial"/>
-          <w:sz w:val="22"/>
-          <w:szCs w:val="22"/>
-        </w:rPr>
-        <w:t>customers</w:t>
-      </w:r>
-      <w:r>
-        <w:rPr>
-          <w:rFonts w:ascii="Arial" w:hAnsi="Arial" w:cs="Arial"/>
-          <w:sz w:val="22"/>
-          <w:szCs w:val="22"/>
-        </w:rPr>
-        <w:t xml:space="preserve">. </w:t>
-      </w:r>
-      <w:r>
-        <w:rPr>
-          <w:rFonts w:ascii="Arial" w:hAnsi="Arial" w:cs="Arial"/>
-          <w:sz w:val="22"/>
-          <w:szCs w:val="22"/>
-        </w:rPr>
-        <w:t xml:space="preserve">Prior studies have also evaluated the health impacts of outages of this magnitude, and </w:t>
-      </w:r>
-      <w:r>
-        <w:rPr>
-          <w:rFonts w:ascii="Arial" w:hAnsi="Arial" w:cs="Arial"/>
-          <w:sz w:val="22"/>
-          <w:szCs w:val="22"/>
-        </w:rPr>
-        <w:t xml:space="preserve">found associations </w:t>
-      </w:r>
-      <w:r>
-        <w:rPr>
-          <w:rFonts w:ascii="Arial" w:hAnsi="Arial" w:cs="Arial"/>
-          <w:sz w:val="22"/>
-          <w:szCs w:val="22"/>
-        </w:rPr>
-        <w:t>between</w:t>
-      </w:r>
-      <w:r>
-        <w:rPr>
-          <w:rFonts w:ascii="Arial" w:hAnsi="Arial" w:cs="Arial"/>
-          <w:sz w:val="22"/>
-          <w:szCs w:val="22"/>
-        </w:rPr>
-        <w:t xml:space="preserve"> outages and </w:t>
-      </w:r>
-      <w:r>
-        <w:rPr>
-          <w:rFonts w:ascii="Arial" w:hAnsi="Arial" w:cs="Arial"/>
-          <w:sz w:val="22"/>
-          <w:szCs w:val="22"/>
-        </w:rPr>
-        <w:t>cardiovascular and respiratory health outcomes</w:t>
-      </w:r>
-      <w:r>
-        <w:rPr>
-          <w:rFonts w:ascii="Arial" w:hAnsi="Arial" w:cs="Arial"/>
-          <w:sz w:val="22"/>
-          <w:szCs w:val="22"/>
-        </w:rPr>
-        <w:t xml:space="preserve"> in </w:t>
-      </w:r>
-      <w:r>
-        <w:rPr>
-          <w:rFonts w:ascii="Arial" w:hAnsi="Arial" w:cs="Arial"/>
-          <w:sz w:val="22"/>
-          <w:szCs w:val="22"/>
-        </w:rPr>
-        <w:t xml:space="preserve">all </w:t>
-      </w:r>
-      <w:r>
-        <w:rPr>
-          <w:rFonts w:ascii="Arial" w:hAnsi="Arial" w:cs="Arial"/>
-          <w:sz w:val="22"/>
-          <w:szCs w:val="22"/>
-        </w:rPr>
-        <w:t>adults</w:t>
-      </w:r>
-      <w:r>
-        <w:rPr>
-          <w:rFonts w:ascii="Arial" w:hAnsi="Arial" w:cs="Arial"/>
-          <w:sz w:val="22"/>
-          <w:szCs w:val="22"/>
-        </w:rPr>
-        <w:t xml:space="preserve"> and older </w:t>
-      </w:r>
-      <w:r>
-        <w:rPr>
-          <w:rFonts w:ascii="Arial" w:hAnsi="Arial" w:cs="Arial"/>
-          <w:sz w:val="22"/>
-          <w:szCs w:val="22"/>
-        </w:rPr>
-        <w:t xml:space="preserve">adults. </w:t>
-      </w:r>
-    </w:p>
-    <w:p>
-      <w:pPr>
-        <w:ind w:firstLine="360"/>
-        <w:rPr>
-          <w:rFonts w:ascii="Arial" w:hAnsi="Arial" w:cs="Arial"/>
-          <w:sz w:val="22"/>
-          <w:szCs w:val="22"/>
-        </w:rPr>
-      </w:pPr>
-      <w:r>
-        <w:rPr>
-          <w:rFonts w:ascii="Arial" w:hAnsi="Arial" w:cs="Arial"/>
-          <w:sz w:val="22"/>
-          <w:szCs w:val="22"/>
-        </w:rPr>
-        <w:t xml:space="preserve">We also conducted </w:t>
-      </w:r>
-      <w:r>
-        <w:rPr>
-          <w:rFonts w:ascii="Arial" w:hAnsi="Arial" w:cs="Arial"/>
-          <w:sz w:val="22"/>
-          <w:szCs w:val="22"/>
-        </w:rPr>
-        <w:t>secondary</w:t>
-      </w:r>
-      <w:r>
-        <w:rPr>
-          <w:rFonts w:ascii="Arial" w:hAnsi="Arial" w:cs="Arial"/>
-          <w:sz w:val="22"/>
-          <w:szCs w:val="22"/>
-        </w:rPr>
-        <w:t xml:space="preserve"> analyses for power outages affecting &gt;3% or &gt;5% of county customers</w:t>
-      </w:r>
-      <w:r>
-        <w:rPr>
-          <w:rFonts w:ascii="Arial" w:hAnsi="Arial" w:cs="Arial"/>
-          <w:sz w:val="22"/>
-          <w:szCs w:val="22"/>
-        </w:rPr>
-        <w:t xml:space="preserve">, to evaluate the impacts of larger, more rare outages, during which we hypothesized there might be stronger </w:t>
-      </w:r>
-      <w:r>
-        <w:rPr>
-          <w:rFonts w:ascii="Arial" w:hAnsi="Arial" w:cs="Arial"/>
-          <w:sz w:val="22"/>
-          <w:szCs w:val="22"/>
-        </w:rPr>
-        <w:t xml:space="preserve">health </w:t>
-      </w:r>
-      <w:r>
-        <w:rPr>
-          <w:rFonts w:ascii="Arial" w:hAnsi="Arial" w:cs="Arial"/>
-          <w:sz w:val="22"/>
-          <w:szCs w:val="22"/>
-        </w:rPr>
-        <w:t>effects</w:t>
-      </w:r>
-      <w:r>
-        <w:rPr>
-          <w:rFonts w:ascii="Arial" w:hAnsi="Arial" w:cs="Arial"/>
-          <w:sz w:val="22"/>
-          <w:szCs w:val="22"/>
-        </w:rPr>
-        <w:t>.</w:t>
-      </w:r>
-    </w:p>
-    <w:p>
-      <w:pPr>
-        <w:ind w:firstLine="360"/>
-        <w:rPr>
-          <w:rFonts w:ascii="Arial" w:hAnsi="Arial" w:cs="Arial"/>
-          <w:sz w:val="22"/>
-          <w:szCs w:val="22"/>
-        </w:rPr>
-      </w:pPr>
-      <w:r>
-        <w:rPr>
-          <w:rFonts w:ascii="Arial" w:hAnsi="Arial" w:cs="Arial"/>
-          <w:sz w:val="22"/>
-          <w:szCs w:val="22"/>
-        </w:rPr>
-        <w:t xml:space="preserve">We </w:t>
-      </w:r>
-      <w:r>
-        <w:rPr>
-          <w:rFonts w:ascii="Arial" w:hAnsi="Arial" w:cs="Arial"/>
-          <w:sz w:val="22"/>
-          <w:szCs w:val="22"/>
-        </w:rPr>
-        <w:t xml:space="preserve">chose the </w:t>
-      </w:r>
-      <w:r>
-        <w:rPr>
-          <w:rFonts w:ascii="Arial" w:hAnsi="Arial" w:cs="Arial"/>
-          <w:sz w:val="22"/>
-          <w:szCs w:val="22"/>
-        </w:rPr>
-        <w:t>8+ hour power outage</w:t>
-      </w:r>
-      <w:r>
-        <w:rPr>
-          <w:rFonts w:ascii="Arial" w:hAnsi="Arial" w:cs="Arial"/>
-          <w:sz w:val="22"/>
-          <w:szCs w:val="22"/>
-        </w:rPr>
-        <w:t xml:space="preserve"> duration</w:t>
-      </w:r>
-      <w:r>
-        <w:rPr>
-          <w:rFonts w:ascii="Arial" w:hAnsi="Arial" w:cs="Arial"/>
-          <w:sz w:val="22"/>
-          <w:szCs w:val="22"/>
-        </w:rPr>
-        <w:t>. We</w:t>
-      </w:r>
-      <w:r>
-        <w:rPr>
-          <w:rFonts w:ascii="Arial" w:hAnsi="Arial" w:cs="Arial"/>
-          <w:sz w:val="22"/>
-          <w:szCs w:val="22"/>
-        </w:rPr>
-        <w:t xml:space="preserve"> hypothesized that 8+ hour outages</w:t>
-      </w:r>
-      <w:r>
-        <w:rPr>
-          <w:rFonts w:ascii="Arial" w:hAnsi="Arial" w:cs="Arial"/>
-          <w:sz w:val="22"/>
-          <w:szCs w:val="22"/>
-        </w:rPr>
-        <w:t xml:space="preserve"> are </w:t>
-      </w:r>
-      <w:r>
-        <w:rPr>
-          <w:rFonts w:ascii="Arial" w:hAnsi="Arial" w:cs="Arial"/>
-          <w:sz w:val="22"/>
-          <w:szCs w:val="22"/>
-        </w:rPr>
-        <w:t>health-</w:t>
-      </w:r>
-      <w:r>
-        <w:rPr>
-          <w:rFonts w:ascii="Arial" w:hAnsi="Arial" w:cs="Arial"/>
-          <w:sz w:val="22"/>
-          <w:szCs w:val="22"/>
-        </w:rPr>
-        <w:t>relevant to older adult hospitalizations because batteries for most electricity-dependent medical equipment last 8 hours. During a power outage, electricity-dependent medical device users might experience adverse health effects without their equipment immediately after losing power to the equipment</w:t>
-      </w:r>
-      <w:r>
-        <w:rPr>
-          <w:rFonts w:ascii="Arial" w:hAnsi="Arial" w:cs="Arial"/>
-          <w:sz w:val="22"/>
-          <w:szCs w:val="22"/>
-        </w:rPr>
-        <w:t xml:space="preserve">. After 8+ hours, we also </w:t>
-      </w:r>
-      <w:r>
-        <w:rPr>
-          <w:rFonts w:ascii="Arial" w:hAnsi="Arial" w:cs="Arial"/>
-          <w:sz w:val="22"/>
-          <w:szCs w:val="22"/>
-        </w:rPr>
-        <w:t>hypothesized</w:t>
-      </w:r>
-      <w:r>
-        <w:rPr>
-          <w:rFonts w:ascii="Arial" w:hAnsi="Arial" w:cs="Arial"/>
-          <w:sz w:val="22"/>
-          <w:szCs w:val="22"/>
-        </w:rPr>
-        <w:t xml:space="preserve"> that indoor temperatures would change</w:t>
-      </w:r>
-      <w:r>
-        <w:rPr>
-          <w:rFonts w:ascii="Arial" w:hAnsi="Arial" w:cs="Arial"/>
-          <w:sz w:val="22"/>
-          <w:szCs w:val="22"/>
-        </w:rPr>
-        <w:t xml:space="preserve"> substantially, exposing older adults to heat and cold. </w:t>
-      </w:r>
-    </w:p>
-    <w:p>
-      <w:pPr>
-        <w:ind w:firstLine="360"/>
-        <w:rPr>
-          <w:rFonts w:ascii="Arial" w:hAnsi="Arial" w:cs="Arial"/>
-          <w:sz w:val="22"/>
-          <w:szCs w:val="22"/>
-        </w:rPr>
-      </w:pPr>
-      <w:r>
-        <w:rPr>
-          <w:rFonts w:ascii="Arial" w:hAnsi="Arial" w:cs="Arial"/>
-          <w:sz w:val="22"/>
-          <w:szCs w:val="22"/>
-        </w:rPr>
-        <w:t>Because there is no literature on the hea</w:t>
-      </w:r>
-      <w:r>
-        <w:rPr>
-          <w:rFonts w:ascii="Arial" w:hAnsi="Arial" w:cs="Arial"/>
-          <w:sz w:val="22"/>
-          <w:szCs w:val="22"/>
-        </w:rPr>
-        <w:t>l</w:t>
-      </w:r>
-      <w:r>
-        <w:rPr>
-          <w:rFonts w:ascii="Arial" w:hAnsi="Arial" w:cs="Arial"/>
-          <w:sz w:val="22"/>
-          <w:szCs w:val="22"/>
-        </w:rPr>
-        <w:t xml:space="preserve">th-relevant duration of power outage, beyond epidemiologic studies showing that outages of certain lengths have effects, </w:t>
-      </w:r>
-      <w:r>
-        <w:rPr>
-          <w:rFonts w:ascii="Arial" w:hAnsi="Arial" w:cs="Arial"/>
-          <w:sz w:val="22"/>
-          <w:szCs w:val="22"/>
-        </w:rPr>
-        <w:t xml:space="preserve">we conducted a sensitivity </w:t>
-      </w:r>
-      <w:r>
-        <w:rPr>
-          <w:rFonts w:ascii="Arial" w:hAnsi="Arial" w:cs="Arial"/>
-          <w:sz w:val="22"/>
-          <w:szCs w:val="22"/>
-        </w:rPr>
-        <w:t>analysis</w:t>
-      </w:r>
-      <w:r>
-        <w:rPr>
-          <w:rFonts w:ascii="Arial" w:hAnsi="Arial" w:cs="Arial"/>
-          <w:sz w:val="22"/>
-          <w:szCs w:val="22"/>
-        </w:rPr>
-        <w:t xml:space="preserve"> on the power outage duration </w:t>
-      </w:r>
-      <w:r>
-        <w:rPr>
-          <w:rFonts w:ascii="Arial" w:hAnsi="Arial" w:cs="Arial"/>
-          <w:sz w:val="22"/>
-          <w:szCs w:val="22"/>
-        </w:rPr>
-        <w:t>evaluating</w:t>
-      </w:r>
-      <w:r>
-        <w:rPr>
-          <w:rFonts w:ascii="Arial" w:hAnsi="Arial" w:cs="Arial"/>
-          <w:sz w:val="22"/>
-          <w:szCs w:val="22"/>
-        </w:rPr>
-        <w:t xml:space="preserve"> </w:t>
-      </w:r>
-      <w:r>
-        <w:rPr>
-          <w:rFonts w:ascii="Arial" w:hAnsi="Arial" w:cs="Arial"/>
-          <w:sz w:val="22"/>
-          <w:szCs w:val="22"/>
-        </w:rPr>
-        <w:t>the effects of 4+ hour outages and 12+ hour outages</w:t>
-      </w:r>
-      <w:r>
-        <w:rPr>
-          <w:rFonts w:ascii="Arial" w:hAnsi="Arial" w:cs="Arial"/>
-          <w:sz w:val="22"/>
-          <w:szCs w:val="22"/>
-        </w:rPr>
-        <w:t xml:space="preserve"> on both hospitalization rates.</w:t>
-      </w:r>
-      <w:r>
-        <w:rPr>
-          <w:rFonts w:ascii="Arial" w:hAnsi="Arial" w:cs="Arial"/>
-          <w:sz w:val="22"/>
-          <w:szCs w:val="22"/>
-        </w:rPr>
-        <w:t xml:space="preserve"> </w:t>
-      </w:r>
-      <w:r>
-        <w:rPr>
-          <w:rFonts w:ascii="Arial" w:hAnsi="Arial" w:cs="Arial"/>
-          <w:sz w:val="22"/>
-          <w:szCs w:val="22"/>
-        </w:rPr>
-        <w:t xml:space="preserve">We also conducted </w:t>
-      </w:r>
-      <w:r>
-        <w:rPr>
-          <w:rFonts w:ascii="Arial" w:hAnsi="Arial" w:cs="Arial"/>
-          <w:sz w:val="22"/>
-          <w:szCs w:val="22"/>
-        </w:rPr>
-        <w:t>a se</w:t>
-      </w:r>
-      <w:r>
-        <w:rPr>
-          <w:rFonts w:ascii="Arial" w:hAnsi="Arial" w:cs="Arial"/>
-          <w:sz w:val="22"/>
-          <w:szCs w:val="22"/>
-        </w:rPr>
-        <w:t>nsitivity</w:t>
-      </w:r>
-      <w:r>
-        <w:rPr>
-          <w:rFonts w:ascii="Arial" w:hAnsi="Arial" w:cs="Arial"/>
-          <w:sz w:val="22"/>
-          <w:szCs w:val="22"/>
-        </w:rPr>
-        <w:t xml:space="preserve"> analysis where we </w:t>
-      </w:r>
-      <w:r>
-        <w:rPr>
-          <w:rFonts w:ascii="Arial" w:hAnsi="Arial" w:cs="Arial"/>
-          <w:sz w:val="22"/>
-          <w:szCs w:val="22"/>
-        </w:rPr>
-        <w:t>used</w:t>
-      </w:r>
-      <w:r>
-        <w:rPr>
-          <w:rFonts w:ascii="Arial" w:hAnsi="Arial" w:cs="Arial"/>
-          <w:sz w:val="22"/>
-          <w:szCs w:val="22"/>
-        </w:rPr>
-        <w:t xml:space="preserve"> </w:t>
-      </w:r>
-      <w:r>
-        <w:rPr>
-          <w:rFonts w:ascii="Arial" w:hAnsi="Arial" w:cs="Arial"/>
-          <w:sz w:val="22"/>
-          <w:szCs w:val="22"/>
-        </w:rPr>
-        <w:t>a</w:t>
-      </w:r>
-      <w:r>
-        <w:rPr>
-          <w:rFonts w:ascii="Arial" w:hAnsi="Arial" w:cs="Arial"/>
-          <w:sz w:val="22"/>
-          <w:szCs w:val="22"/>
-        </w:rPr>
-        <w:t xml:space="preserve"> </w:t>
-      </w:r>
-      <w:r>
-        <w:rPr>
-          <w:rFonts w:ascii="Arial" w:hAnsi="Arial" w:cs="Arial"/>
-          <w:sz w:val="22"/>
-          <w:szCs w:val="22"/>
-        </w:rPr>
-        <w:t xml:space="preserve">continuous metric of </w:t>
-      </w:r>
-      <w:r>
-        <w:rPr>
-          <w:rFonts w:ascii="Arial" w:hAnsi="Arial" w:cs="Arial"/>
-          <w:sz w:val="22"/>
-          <w:szCs w:val="22"/>
-        </w:rPr>
-        <w:t>“</w:t>
-      </w:r>
-      <w:r>
-        <w:rPr>
-          <w:rFonts w:ascii="Arial" w:hAnsi="Arial" w:cs="Arial"/>
-          <w:sz w:val="22"/>
-          <w:szCs w:val="22"/>
-        </w:rPr>
-        <w:t>daily number of hours without power</w:t>
-      </w:r>
-      <w:r>
-        <w:rPr>
-          <w:rFonts w:ascii="Arial" w:hAnsi="Arial" w:cs="Arial"/>
-          <w:sz w:val="22"/>
-          <w:szCs w:val="22"/>
-        </w:rPr>
-        <w:t>”</w:t>
-      </w:r>
-      <w:r>
-        <w:rPr>
-          <w:rFonts w:ascii="Arial" w:hAnsi="Arial" w:cs="Arial"/>
-          <w:sz w:val="22"/>
-          <w:szCs w:val="22"/>
-        </w:rPr>
-        <w:t xml:space="preserve"> (hrs where &gt;1% of population is without power) to determine if there were threshold effects</w:t>
-      </w:r>
-      <w:r>
-        <w:rPr>
-          <w:rFonts w:ascii="Arial" w:hAnsi="Arial" w:cs="Arial"/>
-          <w:sz w:val="22"/>
-          <w:szCs w:val="22"/>
-        </w:rPr>
-        <w:t xml:space="preserve"> for outages </w:t>
-      </w:r>
-      <w:r>
-        <w:rPr>
-          <w:rFonts w:ascii="Arial" w:hAnsi="Arial" w:cs="Arial"/>
-          <w:sz w:val="22"/>
-          <w:szCs w:val="22"/>
-        </w:rPr>
-        <w:t>longer</w:t>
-      </w:r>
-      <w:r>
-        <w:rPr>
-          <w:rFonts w:ascii="Arial" w:hAnsi="Arial" w:cs="Arial"/>
-          <w:sz w:val="22"/>
-          <w:szCs w:val="22"/>
-        </w:rPr>
-        <w:t xml:space="preserve"> than a certain duration.</w:t>
-      </w:r>
-      <w:r>
-        <w:rPr>
-          <w:rFonts w:ascii="Arial" w:hAnsi="Arial" w:cs="Arial"/>
-          <w:sz w:val="22"/>
-          <w:szCs w:val="22"/>
-        </w:rPr>
-        <w:t xml:space="preserve"> We used distributed </w:t>
-      </w:r>
-      <w:r>
-        <w:rPr>
-          <w:rFonts w:ascii="Arial" w:hAnsi="Arial" w:cs="Arial"/>
-          <w:sz w:val="22"/>
-          <w:szCs w:val="22"/>
-        </w:rPr>
-        <w:t xml:space="preserve">non-linear </w:t>
-      </w:r>
-      <w:r>
-        <w:rPr>
-          <w:rFonts w:ascii="Arial" w:hAnsi="Arial" w:cs="Arial"/>
-          <w:sz w:val="22"/>
-          <w:szCs w:val="22"/>
-        </w:rPr>
-        <w:t>lag</w:t>
-      </w:r>
-      <w:r>
-        <w:rPr>
-          <w:rFonts w:ascii="Arial" w:hAnsi="Arial" w:cs="Arial"/>
-          <w:sz w:val="22"/>
-          <w:szCs w:val="22"/>
-        </w:rPr>
-        <w:t xml:space="preserve"> terms</w:t>
-      </w:r>
-      <w:r>
-        <w:rPr>
-          <w:rFonts w:ascii="Arial" w:hAnsi="Arial" w:cs="Arial"/>
-          <w:sz w:val="22"/>
-          <w:szCs w:val="22"/>
-        </w:rPr>
-        <w:t xml:space="preserve"> </w:t>
-      </w:r>
-      <w:r>
-        <w:rPr>
-          <w:rFonts w:ascii="Arial" w:hAnsi="Arial" w:cs="Arial"/>
-          <w:sz w:val="22"/>
-          <w:szCs w:val="22"/>
-        </w:rPr>
-        <w:t>in the conditional Poisson model</w:t>
-      </w:r>
-      <w:r>
-        <w:rPr>
-          <w:rFonts w:ascii="Arial" w:hAnsi="Arial" w:cs="Arial"/>
-          <w:sz w:val="22"/>
-          <w:szCs w:val="22"/>
-        </w:rPr>
-        <w:t xml:space="preserve"> to determine the relationship </w:t>
-      </w:r>
-      <w:r>
-        <w:rPr>
-          <w:rFonts w:ascii="Arial" w:hAnsi="Arial" w:cs="Arial"/>
-          <w:sz w:val="22"/>
-          <w:szCs w:val="22"/>
-        </w:rPr>
-        <w:t>between</w:t>
-      </w:r>
-      <w:r>
-        <w:rPr>
-          <w:rFonts w:ascii="Arial" w:hAnsi="Arial" w:cs="Arial"/>
-          <w:sz w:val="22"/>
-          <w:szCs w:val="22"/>
-        </w:rPr>
-        <w:t xml:space="preserve"> continuous number of hours without power and </w:t>
-      </w:r>
-      <w:r>
-        <w:rPr>
-          <w:rFonts w:ascii="Arial" w:hAnsi="Arial" w:cs="Arial"/>
-          <w:sz w:val="22"/>
-          <w:szCs w:val="22"/>
-        </w:rPr>
-        <w:t>both outcomes.</w:t>
-      </w:r>
-    </w:p>
-    <w:p>
-      <w:pPr>
-        <w:ind w:firstLine="360"/>
-        <w:rPr>
-          <w:rFonts w:ascii="Arial" w:hAnsi="Arial" w:cs="Arial"/>
-          <w:sz w:val="22"/>
-          <w:szCs w:val="22"/>
-        </w:rPr>
-      </w:pPr>
-      <w:r>
-        <w:rPr>
-          <w:rFonts w:ascii="Arial" w:hAnsi="Arial" w:cs="Arial"/>
-          <w:sz w:val="22"/>
-          <w:szCs w:val="22"/>
-        </w:rPr>
-        <w:t xml:space="preserve">As in </w:t>
-      </w:r>
-      <w:r>
-        <w:rPr>
-          <w:rFonts w:ascii="Arial" w:hAnsi="Arial" w:cs="Arial"/>
-          <w:sz w:val="22"/>
-          <w:szCs w:val="22"/>
-        </w:rPr>
-        <w:t xml:space="preserve">all </w:t>
-      </w:r>
-      <w:r>
-        <w:rPr>
-          <w:rFonts w:ascii="Arial" w:hAnsi="Arial" w:cs="Arial"/>
-          <w:sz w:val="22"/>
-          <w:szCs w:val="22"/>
-        </w:rPr>
-        <w:t>available</w:t>
-      </w:r>
-      <w:r>
-        <w:rPr>
-          <w:rFonts w:ascii="Arial" w:hAnsi="Arial" w:cs="Arial"/>
-          <w:sz w:val="22"/>
-          <w:szCs w:val="22"/>
-        </w:rPr>
-        <w:t xml:space="preserve"> population-level power outage datasets, c</w:t>
-      </w:r>
-      <w:r>
-        <w:rPr>
-          <w:rFonts w:ascii="Arial" w:hAnsi="Arial" w:cs="Arial"/>
-          <w:sz w:val="22"/>
-          <w:szCs w:val="22"/>
-        </w:rPr>
-        <w:t>ounts of customers without power reported in this dataset do not necessarily track the same customers</w:t>
-      </w:r>
-      <w:r>
-        <w:rPr>
-          <w:rFonts w:ascii="Arial" w:hAnsi="Arial" w:cs="Arial"/>
-          <w:sz w:val="22"/>
-          <w:szCs w:val="22"/>
-        </w:rPr>
-        <w:t>.</w:t>
-      </w:r>
-      <w:r>
-        <w:rPr>
-          <w:rFonts w:ascii="Arial" w:hAnsi="Arial" w:cs="Arial"/>
-          <w:sz w:val="22"/>
-          <w:szCs w:val="22"/>
-        </w:rPr>
-        <w:t xml:space="preserve"> </w:t>
-      </w:r>
-      <w:r>
-        <w:rPr>
-          <w:rFonts w:ascii="Arial" w:hAnsi="Arial" w:cs="Arial"/>
-          <w:sz w:val="22"/>
-          <w:szCs w:val="22"/>
-        </w:rPr>
-        <w:t>I</w:t>
-      </w:r>
-      <w:r>
-        <w:rPr>
-          <w:rFonts w:ascii="Arial" w:hAnsi="Arial" w:cs="Arial"/>
-          <w:sz w:val="22"/>
-          <w:szCs w:val="22"/>
-        </w:rPr>
-        <w:t>f 10 customers are reported out in two subsequent hours in one county, the data do not contain information about whether the same 10 customers lacked power or if, for example, 10 customers were without power in the first hour and a different 10 customers were without power in the second hour, meaning 20 customers were without power for 1 hour each.</w:t>
-      </w:r>
-      <w:r>
-        <w:rPr>
-          <w:rFonts w:ascii="Arial" w:hAnsi="Arial" w:cs="Arial"/>
-          <w:sz w:val="22"/>
-          <w:szCs w:val="22"/>
-        </w:rPr>
-        <w:t xml:space="preserve"> </w:t>
-      </w:r>
-      <w:r>
-        <w:rPr>
-          <w:rFonts w:ascii="Arial" w:hAnsi="Arial" w:cs="Arial"/>
-          <w:sz w:val="22"/>
-          <w:szCs w:val="22"/>
-        </w:rPr>
         <w:t>T</w:t>
       </w:r>
       <w:r>
@@ -5169,7 +5282,6 @@
           <w:sz w:val="22"/>
           <w:szCs w:val="22"/>
         </w:rPr>
-        <w:lastRenderedPageBreak/>
         <w:t>represent</w:t>
       </w:r>
       <w:r>
@@ -5902,18 +6014,8 @@
           <w:sz w:val="22"/>
           <w:szCs w:val="22"/>
         </w:rPr>
-        <w:t xml:space="preserve"> </w:t>
-      </w:r>
-      <w:proofErr w:type="spellStart"/>
-      <w:r>
-        <w:rPr>
-          <w:rFonts w:ascii="Arial" w:hAnsi="Arial" w:cs="Arial"/>
-          <w:sz w:val="22"/>
-          <w:szCs w:val="22"/>
-        </w:rPr>
-        <w:t>gridMET</w:t>
-      </w:r>
-      <w:proofErr w:type="spellEnd"/>
+        <w:t xml:space="preserve"> gridMET</w:t>
+      </w:r>
       <w:r>
         <w:rPr>
           <w:rFonts w:ascii="Arial" w:hAnsi="Arial" w:cs="Arial"/>
@@ -6588,7 +6690,6 @@
           <w:sz w:val="22"/>
           <w:szCs w:val="22"/>
         </w:rPr>
-        <w:lastRenderedPageBreak/>
         <w:t xml:space="preserve">We also tested for effect modification by social vulnerability index (SVI). SVI is a </w:t>
       </w:r>
     </w:p>
@@ -6651,25 +6752,13 @@
         </w:rPr>
         <w:t xml:space="preserve">used </w:t>
       </w:r>
-      <w:proofErr w:type="spellStart"/>
-      <w:proofErr w:type="gramStart"/>
-      <w:r>
-        <w:rPr>
-          <w:rFonts w:ascii="Arial" w:hAnsi="Arial" w:cs="Arial"/>
-          <w:sz w:val="22"/>
-          <w:szCs w:val="22"/>
-        </w:rPr>
-        <w:t>emPOWER</w:t>
-      </w:r>
-      <w:proofErr w:type="spellEnd"/>
-      <w:proofErr w:type="gramEnd"/>
-      <w:r>
-        <w:rPr>
-          <w:rFonts w:ascii="Arial" w:hAnsi="Arial" w:cs="Arial"/>
-          <w:sz w:val="22"/>
-          <w:szCs w:val="22"/>
-        </w:rPr>
-        <w:t xml:space="preserve"> data to estimate the nu</w:t>
+      <w:r>
+        <w:rPr>
+          <w:rFonts w:ascii="Arial" w:hAnsi="Arial" w:cs="Arial"/>
+          <w:sz w:val="22"/>
+          <w:szCs w:val="22"/>
+        </w:rPr>
+        <w:t>emPOWER data to estimate the nu</w:t>
       </w:r>
       <w:r>
         <w:rPr>
@@ -7153,25 +7242,7 @@
           <w:sz w:val="22"/>
           <w:szCs w:val="22"/>
         </w:rPr>
-        <w:t xml:space="preserve">we saw increases in CVD </w:t>
-      </w:r>
-      <w:proofErr w:type="spellStart"/>
-      <w:r>
-        <w:rPr>
-          <w:rFonts w:ascii="Arial" w:hAnsi="Arial" w:cs="Arial"/>
-          <w:sz w:val="22"/>
-          <w:szCs w:val="22"/>
-        </w:rPr>
-        <w:t>hosp</w:t>
-      </w:r>
-      <w:proofErr w:type="spellEnd"/>
-      <w:r>
-        <w:rPr>
-          <w:rFonts w:ascii="Arial" w:hAnsi="Arial" w:cs="Arial"/>
-          <w:sz w:val="22"/>
-          <w:szCs w:val="22"/>
-        </w:rPr>
-        <w:t xml:space="preserve"> with outage exposure</w:t>
+        <w:t>we saw increases in CVD hosp with outage exposure</w:t>
       </w:r>
       <w:r>
         <w:rPr>
@@ -7997,25 +8068,7 @@
           <w:sz w:val="22"/>
           <w:szCs w:val="22"/>
         </w:rPr>
-        <w:t xml:space="preserve">Found that a model where number of hours without power affects hospitalization rate linearly was the best fit, with 5 </w:t>
-      </w:r>
-      <w:proofErr w:type="spellStart"/>
-      <w:r>
-        <w:rPr>
-          <w:rFonts w:ascii="Arial" w:hAnsi="Arial" w:cs="Arial"/>
-          <w:sz w:val="22"/>
-          <w:szCs w:val="22"/>
-        </w:rPr>
-        <w:t>dfs</w:t>
-      </w:r>
-      <w:proofErr w:type="spellEnd"/>
-      <w:r>
-        <w:rPr>
-          <w:rFonts w:ascii="Arial" w:hAnsi="Arial" w:cs="Arial"/>
-          <w:sz w:val="22"/>
-          <w:szCs w:val="22"/>
-        </w:rPr>
-        <w:t xml:space="preserve"> on the lag dimension. </w:t>
+        <w:t xml:space="preserve">Found that a model where number of hours without power affects hospitalization rate linearly was the best fit, with 5 dfs on the lag dimension. </w:t>
       </w:r>
     </w:p>
     <w:p>
@@ -8045,25 +8098,7 @@
           <w:sz w:val="22"/>
           <w:szCs w:val="22"/>
         </w:rPr>
-        <w:t xml:space="preserve">since the relationship between number </w:t>
-      </w:r>
-      <w:proofErr w:type="spellStart"/>
-      <w:r>
-        <w:rPr>
-          <w:rFonts w:ascii="Arial" w:hAnsi="Arial" w:cs="Arial"/>
-          <w:sz w:val="22"/>
-          <w:szCs w:val="22"/>
-        </w:rPr>
-        <w:t xml:space="preserve">of </w:t>
-      </w:r>
-      <w:proofErr w:type="spellEnd"/>
-      <w:r>
-        <w:rPr>
-          <w:rFonts w:ascii="Arial" w:hAnsi="Arial" w:cs="Arial"/>
-          <w:sz w:val="22"/>
-          <w:szCs w:val="22"/>
-        </w:rPr>
-        <w:t xml:space="preserve">hours without power and </w:t>
+        <w:t xml:space="preserve">since the relationship between number of hours without power and </w:t>
       </w:r>
       <w:r>
         <w:rPr>
@@ -8111,18 +8146,8 @@
           <w:sz w:val="22"/>
           <w:szCs w:val="22"/>
         </w:rPr>
-        <w:t xml:space="preserve">CVD </w:t>
-      </w:r>
-      <w:proofErr w:type="spellStart"/>
-      <w:r>
-        <w:rPr>
-          <w:rFonts w:ascii="Arial" w:hAnsi="Arial" w:cs="Arial"/>
-          <w:sz w:val="22"/>
-          <w:szCs w:val="22"/>
-        </w:rPr>
-        <w:t>hosp</w:t>
-      </w:r>
-      <w:proofErr w:type="spellEnd"/>
+        <w:t>CVD hosp</w:t>
+      </w:r>
     </w:p>
     <w:p>
       <w:pPr>
@@ -8288,25 +8313,7 @@
           <w:sz w:val="22"/>
           <w:szCs w:val="22"/>
         </w:rPr>
-        <w:t xml:space="preserve">Respiratory results were similar to CVD results in that there were increases in resp </w:t>
-      </w:r>
-      <w:proofErr w:type="spellStart"/>
-      <w:r>
-        <w:rPr>
-          <w:rFonts w:ascii="Arial" w:hAnsi="Arial" w:cs="Arial"/>
-          <w:sz w:val="22"/>
-          <w:szCs w:val="22"/>
-        </w:rPr>
-        <w:t>hosp</w:t>
-      </w:r>
-      <w:proofErr w:type="spellEnd"/>
-      <w:r>
-        <w:rPr>
-          <w:rFonts w:ascii="Arial" w:hAnsi="Arial" w:cs="Arial"/>
-          <w:sz w:val="22"/>
-          <w:szCs w:val="22"/>
-        </w:rPr>
-        <w:t xml:space="preserve"> day of and after outage </w:t>
+        <w:t xml:space="preserve">Respiratory results were similar to CVD results in that there were increases in resp hosp day of and after outage </w:t>
       </w:r>
     </w:p>
     <w:p>
@@ -8888,25 +8895,7 @@
           <w:sz w:val="22"/>
           <w:szCs w:val="22"/>
         </w:rPr>
-        <w:t xml:space="preserve"> where number of hours without power affects hospitalization rate linearly was the best fit, with 5 </w:t>
-      </w:r>
-      <w:proofErr w:type="spellStart"/>
-      <w:r>
-        <w:rPr>
-          <w:rFonts w:ascii="Arial" w:hAnsi="Arial" w:cs="Arial"/>
-          <w:sz w:val="22"/>
-          <w:szCs w:val="22"/>
-        </w:rPr>
-        <w:t>dfs</w:t>
-      </w:r>
-      <w:proofErr w:type="spellEnd"/>
-      <w:r>
-        <w:rPr>
-          <w:rFonts w:ascii="Arial" w:hAnsi="Arial" w:cs="Arial"/>
-          <w:sz w:val="22"/>
-          <w:szCs w:val="22"/>
-        </w:rPr>
-        <w:t xml:space="preserve"> on the lag dimension</w:t>
+        <w:t xml:space="preserve"> where number of hours without power affects hospitalization rate linearly was the best fit, with 5 dfs on the lag dimension</w:t>
       </w:r>
       <w:r>
         <w:rPr>
@@ -9301,6 +9290,400 @@
         <w:t>Discussion</w:t>
       </w:r>
     </w:p>
+    <w:p>
+      <w:pPr>
+        <w:rPr>
+          <w:rFonts w:ascii="Arial" w:hAnsi="Arial" w:cs="Arial"/>
+          <w:b/>
+          <w:bCs/>
+          <w:sz w:val="22"/>
+          <w:szCs w:val="22"/>
+        </w:rPr>
+      </w:pPr>
+    </w:p>
+    <w:p>
+      <w:pPr>
+        <w:rPr>
+          <w:rFonts w:ascii="Arial" w:hAnsi="Arial" w:cs="Arial"/>
+          <w:b/>
+          <w:bCs/>
+          <w:sz w:val="22"/>
+          <w:szCs w:val="22"/>
+        </w:rPr>
+      </w:pPr>
+    </w:p>
+    <w:p>
+      <w:pPr>
+        <w:pStyle w:val="ListParagraph"/>
+        <w:numPr>
+          <w:ilvl w:val="0"/>
+          <w:numId w:val="8"/>
+        </w:numPr>
+      </w:pPr>
+      <w:r>
+        <w:t xml:space="preserve">Qualitative summary </w:t>
+      </w:r>
+    </w:p>
+    <w:p>
+      <w:pPr>
+        <w:pStyle w:val="ListParagraph"/>
+        <w:numPr>
+          <w:ilvl w:val="0"/>
+          <w:numId w:val="8"/>
+        </w:numPr>
+      </w:pPr>
+      <w:r>
+        <w:t xml:space="preserve">Power outages increased hospitalizations </w:t>
+      </w:r>
+    </w:p>
+    <w:p>
+      <w:pPr>
+        <w:pStyle w:val="ListParagraph"/>
+        <w:numPr>
+          <w:ilvl w:val="0"/>
+          <w:numId w:val="8"/>
+        </w:numPr>
+      </w:pPr>
+      <w:r>
+        <w:t xml:space="preserve">No threshold effect </w:t>
+      </w:r>
+    </w:p>
+    <w:p>
+      <w:pPr>
+        <w:pStyle w:val="ListParagraph"/>
+        <w:numPr>
+          <w:ilvl w:val="0"/>
+          <w:numId w:val="8"/>
+        </w:numPr>
+      </w:pPr>
+      <w:r>
+        <w:t xml:space="preserve">Larger effects for larger power outage </w:t>
+      </w:r>
+    </w:p>
+    <w:p>
+      <w:pPr>
+        <w:pStyle w:val="ListParagraph"/>
+        <w:numPr>
+          <w:ilvl w:val="0"/>
+          <w:numId w:val="8"/>
+        </w:numPr>
+      </w:pPr>
+      <w:r>
+        <w:t xml:space="preserve">Power outages increasing due to climate change </w:t>
+      </w:r>
+    </w:p>
+    <w:p>
+      <w:pPr>
+        <w:pStyle w:val="ListParagraph"/>
+        <w:numPr>
+          <w:ilvl w:val="0"/>
+          <w:numId w:val="8"/>
+        </w:numPr>
+      </w:pPr>
+      <w:r>
+        <w:t xml:space="preserve">Power outages we looked at are prevalent </w:t>
+      </w:r>
+    </w:p>
+    <w:p>
+      <w:pPr>
+        <w:pStyle w:val="ListParagraph"/>
+        <w:numPr>
+          <w:ilvl w:val="0"/>
+          <w:numId w:val="8"/>
+        </w:numPr>
+      </w:pPr>
+      <w:r>
+        <w:t xml:space="preserve">Big public health problem </w:t>
+      </w:r>
+    </w:p>
+    <w:p/>
+    <w:p>
+      <w:pPr>
+        <w:pStyle w:val="ListParagraph"/>
+        <w:numPr>
+          <w:ilvl w:val="0"/>
+          <w:numId w:val="8"/>
+        </w:numPr>
+      </w:pPr>
+      <w:r>
+        <w:t>Comparison to existing lit</w:t>
+      </w:r>
+    </w:p>
+    <w:p>
+      <w:pPr>
+        <w:pStyle w:val="ListParagraph"/>
+        <w:numPr>
+          <w:ilvl w:val="0"/>
+          <w:numId w:val="8"/>
+        </w:numPr>
+      </w:pPr>
+      <w:r>
+        <w:t>NYS shows effects</w:t>
+      </w:r>
+    </w:p>
+    <w:p>
+      <w:pPr>
+        <w:pStyle w:val="ListParagraph"/>
+        <w:numPr>
+          <w:ilvl w:val="0"/>
+          <w:numId w:val="8"/>
+        </w:numPr>
+      </w:pPr>
+      <w:r>
+        <w:lastRenderedPageBreak/>
+        <w:t xml:space="preserve">But CIs are wide </w:t>
+      </w:r>
+    </w:p>
+    <w:p>
+      <w:pPr>
+        <w:pStyle w:val="ListParagraph"/>
+        <w:numPr>
+          <w:ilvl w:val="0"/>
+          <w:numId w:val="8"/>
+        </w:numPr>
+      </w:pPr>
+      <w:r>
+        <w:t xml:space="preserve">More power to detect effects in our study </w:t>
+      </w:r>
+    </w:p>
+    <w:p>
+      <w:pPr>
+        <w:pStyle w:val="ListParagraph"/>
+        <w:numPr>
+          <w:ilvl w:val="0"/>
+          <w:numId w:val="8"/>
+        </w:numPr>
+      </w:pPr>
+      <w:r>
+        <w:t xml:space="preserve">studies about older adults concern about power outages </w:t>
+      </w:r>
+    </w:p>
+    <w:p>
+      <w:pPr>
+        <w:pStyle w:val="ListParagraph"/>
+      </w:pPr>
+    </w:p>
+    <w:p>
+      <w:pPr>
+        <w:pStyle w:val="ListParagraph"/>
+        <w:numPr>
+          <w:ilvl w:val="0"/>
+          <w:numId w:val="8"/>
+        </w:numPr>
+      </w:pPr>
+      <w:r>
+        <w:t>Bio plausibility</w:t>
+      </w:r>
+      <w:r>
+        <w:t xml:space="preserve">/mechanism </w:t>
+      </w:r>
+    </w:p>
+    <w:p>
+      <w:pPr>
+        <w:pStyle w:val="ListParagraph"/>
+        <w:numPr>
+          <w:ilvl w:val="0"/>
+          <w:numId w:val="8"/>
+        </w:numPr>
+      </w:pPr>
+      <w:r>
+        <w:t>Heat/cold</w:t>
+      </w:r>
+    </w:p>
+    <w:p>
+      <w:pPr>
+        <w:pStyle w:val="ListParagraph"/>
+        <w:numPr>
+          <w:ilvl w:val="0"/>
+          <w:numId w:val="8"/>
+        </w:numPr>
+      </w:pPr>
+      <w:r>
+        <w:t>DME</w:t>
+      </w:r>
+    </w:p>
+    <w:p>
+      <w:pPr>
+        <w:pStyle w:val="ListParagraph"/>
+        <w:numPr>
+          <w:ilvl w:val="0"/>
+          <w:numId w:val="8"/>
+        </w:numPr>
+      </w:pPr>
+      <w:r>
+        <w:t>Co-exposure is important</w:t>
+      </w:r>
+    </w:p>
+    <w:p>
+      <w:pPr>
+        <w:pStyle w:val="ListParagraph"/>
+        <w:numPr>
+          <w:ilvl w:val="0"/>
+          <w:numId w:val="8"/>
+        </w:numPr>
+      </w:pPr>
+      <w:r>
+        <w:t>Vivian’s paper about co-occurrence</w:t>
+      </w:r>
+    </w:p>
+    <w:p>
+      <w:pPr>
+        <w:pStyle w:val="ListParagraph"/>
+        <w:numPr>
+          <w:ilvl w:val="0"/>
+          <w:numId w:val="8"/>
+        </w:numPr>
+      </w:pPr>
+      <w:r>
+        <w:t>Didn’t address this here</w:t>
+      </w:r>
+      <w:r>
+        <w:t xml:space="preserve">, controlled for confounders </w:t>
+      </w:r>
+    </w:p>
+    <w:p>
+      <w:pPr>
+        <w:pStyle w:val="ListParagraph"/>
+        <w:numPr>
+          <w:ilvl w:val="0"/>
+          <w:numId w:val="8"/>
+        </w:numPr>
+      </w:pPr>
+      <w:r>
+        <w:t xml:space="preserve">Studies should address co-exposure </w:t>
+      </w:r>
+    </w:p>
+    <w:p>
+      <w:pPr>
+        <w:pStyle w:val="ListParagraph"/>
+      </w:pPr>
+    </w:p>
+    <w:p>
+      <w:pPr>
+        <w:pStyle w:val="ListParagraph"/>
+        <w:numPr>
+          <w:ilvl w:val="0"/>
+          <w:numId w:val="8"/>
+        </w:numPr>
+      </w:pPr>
+      <w:r>
+        <w:t>Effect mod</w:t>
+      </w:r>
+    </w:p>
+    <w:p>
+      <w:pPr>
+        <w:pStyle w:val="ListParagraph"/>
+        <w:numPr>
+          <w:ilvl w:val="0"/>
+          <w:numId w:val="8"/>
+        </w:numPr>
+      </w:pPr>
+      <w:r>
+        <w:t>No effect mod by sex, su</w:t>
+      </w:r>
+      <w:r>
+        <w:t>r</w:t>
+      </w:r>
+      <w:r>
+        <w:t>prising bc women more effects from temp</w:t>
+      </w:r>
+    </w:p>
+    <w:p>
+      <w:pPr>
+        <w:pStyle w:val="ListParagraph"/>
+        <w:numPr>
+          <w:ilvl w:val="0"/>
+          <w:numId w:val="8"/>
+        </w:numPr>
+      </w:pPr>
+      <w:r>
+        <w:t xml:space="preserve">No effect by age really </w:t>
+      </w:r>
+    </w:p>
+    <w:p>
+      <w:pPr>
+        <w:pStyle w:val="ListParagraph"/>
+        <w:numPr>
+          <w:ilvl w:val="0"/>
+          <w:numId w:val="8"/>
+        </w:numPr>
+      </w:pPr>
+    </w:p>
+    <w:p/>
+    <w:p>
+      <w:pPr>
+        <w:pStyle w:val="ListParagraph"/>
+      </w:pPr>
+    </w:p>
+    <w:p>
+      <w:pPr>
+        <w:pStyle w:val="ListParagraph"/>
+        <w:numPr>
+          <w:ilvl w:val="0"/>
+          <w:numId w:val="8"/>
+        </w:numPr>
+      </w:pPr>
+      <w:r>
+        <w:t>Limitation</w:t>
+      </w:r>
+      <w:r>
+        <w:t>s</w:t>
+      </w:r>
+    </w:p>
+    <w:p>
+      <w:pPr>
+        <w:pStyle w:val="ListParagraph"/>
+        <w:numPr>
+          <w:ilvl w:val="0"/>
+          <w:numId w:val="8"/>
+        </w:numPr>
+      </w:pPr>
+      <w:r>
+        <w:t xml:space="preserve">Sixth day lag – possible result of the modelling strategy </w:t>
+      </w:r>
+    </w:p>
+    <w:p>
+      <w:pPr>
+        <w:pStyle w:val="ListParagraph"/>
+        <w:numPr>
+          <w:ilvl w:val="0"/>
+          <w:numId w:val="8"/>
+        </w:numPr>
+      </w:pPr>
+      <w:r>
+        <w:t>Or delays in care</w:t>
+      </w:r>
+    </w:p>
+    <w:p>
+      <w:pPr>
+        <w:pStyle w:val="ListParagraph"/>
+        <w:numPr>
+          <w:ilvl w:val="0"/>
+          <w:numId w:val="8"/>
+        </w:numPr>
+      </w:pPr>
+      <w:r>
+        <w:t xml:space="preserve">But we don’t know </w:t>
+      </w:r>
+    </w:p>
+    <w:p>
+      <w:pPr>
+        <w:pStyle w:val="ListParagraph"/>
+      </w:pPr>
+    </w:p>
+    <w:p>
+      <w:pPr>
+        <w:pStyle w:val="ListParagraph"/>
+        <w:numPr>
+          <w:ilvl w:val="0"/>
+          <w:numId w:val="8"/>
+        </w:numPr>
+      </w:pPr>
+      <w:r>
+        <w:t xml:space="preserve">Conclusion </w:t>
+      </w:r>
+    </w:p>
+    <w:p/>
     <w:p/>
     <w:sectPr>
       <w:pgSz w:w="12240" w:h="15840"/>

</xml_diff>